<commit_message>
Bump version and add option to keep modification time
Plus a bug fix
</commit_message>
<xml_diff>
--- a/doc/Manual.docx
+++ b/doc/Manual.docx
@@ -11,7 +11,6 @@
           <w:lang w:val="en-US"/>
         </w:rPr>
       </w:pPr>
-      <w:bookmarkStart w:id="0" w:name="_GoBack"/>
       <w:r>
         <w:rPr>
           <w:rFonts w:ascii="Times New Roman" w:hAnsi="Times New Roman"/>
@@ -37,7 +36,6 @@
           <w:lang w:val="en-US"/>
         </w:rPr>
       </w:pPr>
-      <w:proofErr w:type="spellStart"/>
       <w:r>
         <w:rPr>
           <w:rFonts w:ascii="Times New Roman" w:hAnsi="Times New Roman"/>
@@ -49,7 +47,6 @@
         </w:rPr>
         <w:t>Losslessly</w:t>
       </w:r>
-      <w:proofErr w:type="spellEnd"/>
       <w:r>
         <w:rPr>
           <w:rFonts w:ascii="Times New Roman" w:hAnsi="Times New Roman"/>
@@ -188,7 +185,6 @@
         </w:rPr>
         <w:t xml:space="preserve"> </w:t>
       </w:r>
-      <w:proofErr w:type="spellStart"/>
       <w:r>
         <w:rPr>
           <w:rFonts w:ascii="Times New Roman" w:hAnsi="Times New Roman"/>
@@ -196,7 +192,6 @@
         </w:rPr>
         <w:t>ect</w:t>
       </w:r>
-      <w:proofErr w:type="spellEnd"/>
       <w:r>
         <w:rPr>
           <w:rFonts w:ascii="Times New Roman" w:hAnsi="Times New Roman"/>
@@ -466,23 +461,7 @@
           <w:rFonts w:ascii="Times New Roman" w:hAnsi="Times New Roman"/>
           <w:lang w:val="en-US"/>
         </w:rPr>
-        <w:t xml:space="preserve">above 10000, the </w:t>
-      </w:r>
-      <w:proofErr w:type="spellStart"/>
-      <w:r>
-        <w:rPr>
-          <w:rFonts w:ascii="Times New Roman" w:hAnsi="Times New Roman"/>
-          <w:lang w:val="en-US"/>
-        </w:rPr>
-        <w:t>blocksplitting</w:t>
-      </w:r>
-      <w:proofErr w:type="spellEnd"/>
-      <w:r>
-        <w:rPr>
-          <w:rFonts w:ascii="Times New Roman" w:hAnsi="Times New Roman"/>
-          <w:lang w:val="en-US"/>
-        </w:rPr>
-        <w:t xml:space="preserve">-compression cycle is repeated # / 10000 times. </w:t>
+        <w:t xml:space="preserve">above 10000, the blocksplitting-compression cycle is repeated # / 10000 times. </w:t>
       </w:r>
       <w:r>
         <w:rPr>
@@ -492,7 +471,6 @@
         <w:t>If # % 10000 is above 9, level 9 is used and the number of iterations of deflate compression per block is set to # % 10000. If # % 10000 is 9 or below, this number specifies the level.</w:t>
       </w:r>
     </w:p>
-    <w:bookmarkEnd w:id="0"/>
     <w:p>
       <w:pPr>
         <w:pStyle w:val="Normal1"/>
@@ -572,23 +550,7 @@
           <w:lang w:val="en-US"/>
         </w:rPr>
         <w:tab/>
-        <w:t>progressive or baseline (</w:t>
-      </w:r>
-      <w:proofErr w:type="spellStart"/>
-      <w:r>
-        <w:rPr>
-          <w:rFonts w:ascii="Times New Roman" w:hAnsi="Times New Roman"/>
-          <w:lang w:val="en-US"/>
-        </w:rPr>
-        <w:t>nonprogressive</w:t>
-      </w:r>
-      <w:proofErr w:type="spellEnd"/>
-      <w:r>
-        <w:rPr>
-          <w:rFonts w:ascii="Times New Roman" w:hAnsi="Times New Roman"/>
-          <w:lang w:val="en-US"/>
-        </w:rPr>
-        <w:t xml:space="preserve">). Progressive is usually smaller and starts </w:t>
+        <w:t xml:space="preserve">progressive or baseline (nonprogressive). Progressive is usually smaller and starts </w:t>
       </w:r>
       <w:r>
         <w:rPr>
@@ -614,114 +576,205 @@
           <w:b/>
           <w:lang w:val="en-US"/>
         </w:rPr>
-        <w:t>-</w:t>
-      </w:r>
-      <w:proofErr w:type="spellStart"/>
-      <w:r>
+        <w:t>-gzip</w:t>
+      </w:r>
+    </w:p>
+    <w:p>
+      <w:pPr>
+        <w:pStyle w:val="Normal1"/>
+        <w:ind w:left="529"/>
         <w:rPr>
           <w:rFonts w:ascii="Times New Roman" w:hAnsi="Times New Roman" w:cs="Times New Roman"/>
-          <w:b/>
-          <w:lang w:val="en-US"/>
-        </w:rPr>
-        <w:t>gzip</w:t>
-      </w:r>
-      <w:proofErr w:type="spellEnd"/>
+          <w:lang w:val="en-US"/>
+        </w:rPr>
+      </w:pPr>
+      <w:r>
+        <w:rPr>
+          <w:rFonts w:ascii="Times New Roman" w:hAnsi="Times New Roman" w:cs="Times New Roman"/>
+          <w:lang w:val="en-US"/>
+        </w:rPr>
+        <w:t>Create a RFC 1952 conforming, gzipped version of the. If the file is already in the GZIP format, it will be optimized.</w:t>
+      </w:r>
+    </w:p>
+    <w:p>
+      <w:pPr>
+        <w:pStyle w:val="Normal1"/>
+        <w:rPr>
+          <w:rFonts w:hint="eastAsia"/>
+          <w:b/>
+          <w:bCs/>
+          <w:lang w:val="en-US"/>
+        </w:rPr>
+      </w:pPr>
+      <w:r>
+        <w:rPr>
+          <w:rFonts w:ascii="Times New Roman" w:hAnsi="Times New Roman"/>
+          <w:b/>
+          <w:bCs/>
+          <w:lang w:val="en-US"/>
+        </w:rPr>
+        <w:t>-help</w:t>
+      </w:r>
+    </w:p>
+    <w:p>
+      <w:pPr>
+        <w:pStyle w:val="Normal1"/>
+        <w:rPr>
+          <w:rFonts w:ascii="Times New Roman" w:hAnsi="Times New Roman"/>
+          <w:lang w:val="en-US"/>
+        </w:rPr>
+      </w:pPr>
+      <w:r>
+        <w:rPr>
+          <w:rFonts w:ascii="Times New Roman" w:hAnsi="Times New Roman"/>
+          <w:b/>
+          <w:bCs/>
+          <w:lang w:val="en-US"/>
+        </w:rPr>
+        <w:tab/>
+      </w:r>
+      <w:r>
+        <w:rPr>
+          <w:rFonts w:ascii="Times New Roman" w:hAnsi="Times New Roman"/>
+          <w:lang w:val="en-US"/>
+        </w:rPr>
+        <w:t>Show a summary of the options.</w:t>
+      </w:r>
+    </w:p>
+    <w:p>
+      <w:pPr>
+        <w:pStyle w:val="Normal1"/>
+        <w:rPr>
+          <w:rFonts w:ascii="Times New Roman" w:hAnsi="Times New Roman"/>
+          <w:b/>
+          <w:lang w:val="en-US"/>
+        </w:rPr>
+      </w:pPr>
+      <w:r>
+        <w:rPr>
+          <w:rFonts w:ascii="Times New Roman" w:hAnsi="Times New Roman"/>
+          <w:b/>
+          <w:lang w:val="en-US"/>
+        </w:rPr>
+        <w:t>-zip</w:t>
+      </w:r>
+    </w:p>
+    <w:p>
+      <w:pPr>
+        <w:pStyle w:val="Normal1"/>
+        <w:ind w:left="525"/>
+        <w:rPr>
+          <w:rFonts w:ascii="Times New Roman" w:hAnsi="Times New Roman"/>
+          <w:lang w:val="en-US"/>
+        </w:rPr>
+      </w:pPr>
+      <w:r>
+        <w:rPr>
+          <w:rFonts w:ascii="Times New Roman" w:hAnsi="Times New Roman"/>
+          <w:lang w:val="en-US"/>
+        </w:rPr>
+        <w:t>Enables ZIP mode.</w:t>
+      </w:r>
+      <w:r>
+        <w:rPr>
+          <w:rFonts w:ascii="Times New Roman" w:hAnsi="Times New Roman"/>
+          <w:lang w:val="en-US"/>
+        </w:rPr>
+        <w:t xml:space="preserve"> </w:t>
+      </w:r>
+      <w:r>
+        <w:rPr>
+          <w:rFonts w:ascii="Times New Roman" w:hAnsi="Times New Roman"/>
+          <w:lang w:val="en-US"/>
+        </w:rPr>
+        <w:t>If the  first file after this command is a zip file, all included files will be recompressed and files listed after the zip archive are added to it. If no zip file is specified, a new ZIP file is created to store the listed files. The file name will be constructed based on the name of the first file.</w:t>
+      </w:r>
+    </w:p>
+    <w:p>
+      <w:pPr>
+        <w:pStyle w:val="Normal1"/>
+        <w:rPr>
+          <w:rFonts w:ascii="Times New Roman" w:hAnsi="Times New Roman"/>
+          <w:lang w:val="en-US"/>
+        </w:rPr>
+      </w:pPr>
+    </w:p>
+    <w:p>
+      <w:pPr>
+        <w:pStyle w:val="Normal1"/>
+        <w:rPr>
+          <w:rFonts w:ascii="Times New Roman" w:hAnsi="Times New Roman"/>
+          <w:lang w:val="en-US"/>
+        </w:rPr>
+      </w:pPr>
     </w:p>
     <w:p>
       <w:pPr>
         <w:pStyle w:val="Normal1"/>
         <w:ind w:left="529"/>
         <w:rPr>
-          <w:rFonts w:ascii="Times New Roman" w:hAnsi="Times New Roman" w:cs="Times New Roman"/>
-          <w:lang w:val="en-US"/>
-        </w:rPr>
-      </w:pPr>
-      <w:r>
-        <w:rPr>
-          <w:rFonts w:ascii="Times New Roman" w:hAnsi="Times New Roman" w:cs="Times New Roman"/>
-          <w:lang w:val="en-US"/>
-        </w:rPr>
-        <w:t xml:space="preserve">Create a RFC 1952 conforming, </w:t>
-      </w:r>
-      <w:proofErr w:type="spellStart"/>
-      <w:r>
-        <w:rPr>
-          <w:rFonts w:ascii="Times New Roman" w:hAnsi="Times New Roman" w:cs="Times New Roman"/>
-          <w:lang w:val="en-US"/>
-        </w:rPr>
-        <w:t>gzipped</w:t>
-      </w:r>
-      <w:proofErr w:type="spellEnd"/>
-      <w:r>
-        <w:rPr>
-          <w:rFonts w:ascii="Times New Roman" w:hAnsi="Times New Roman" w:cs="Times New Roman"/>
-          <w:lang w:val="en-US"/>
-        </w:rPr>
-        <w:t xml:space="preserve"> version of the. If the file is already in the GZIP format, it will be optimized.</w:t>
-      </w:r>
-    </w:p>
-    <w:p>
-      <w:pPr>
-        <w:pStyle w:val="Normal1"/>
-        <w:rPr>
-          <w:rFonts w:hint="eastAsia"/>
-          <w:b/>
-          <w:bCs/>
-          <w:lang w:val="en-US"/>
-        </w:rPr>
-      </w:pPr>
-      <w:r>
-        <w:rPr>
-          <w:rFonts w:ascii="Times New Roman" w:hAnsi="Times New Roman"/>
-          <w:b/>
-          <w:bCs/>
-          <w:lang w:val="en-US"/>
-        </w:rPr>
-        <w:t>-help</w:t>
-      </w:r>
-    </w:p>
-    <w:p>
-      <w:pPr>
-        <w:pStyle w:val="Normal1"/>
-        <w:rPr>
-          <w:rFonts w:ascii="Times New Roman" w:hAnsi="Times New Roman"/>
-          <w:lang w:val="en-US"/>
-        </w:rPr>
-      </w:pPr>
-      <w:r>
-        <w:rPr>
-          <w:rFonts w:ascii="Times New Roman" w:hAnsi="Times New Roman"/>
-          <w:b/>
-          <w:bCs/>
-          <w:lang w:val="en-US"/>
-        </w:rPr>
-        <w:tab/>
-      </w:r>
-      <w:r>
-        <w:rPr>
-          <w:rFonts w:ascii="Times New Roman" w:hAnsi="Times New Roman"/>
-          <w:lang w:val="en-US"/>
-        </w:rPr>
-        <w:t>Show a summary of the options.</w:t>
-      </w:r>
-    </w:p>
-    <w:p>
-      <w:pPr>
-        <w:pStyle w:val="Normal1"/>
-        <w:rPr>
-          <w:rFonts w:ascii="Times New Roman" w:hAnsi="Times New Roman"/>
-          <w:b/>
-          <w:lang w:val="en-US"/>
-        </w:rPr>
-      </w:pPr>
-      <w:r>
-        <w:rPr>
-          <w:rFonts w:ascii="Times New Roman" w:hAnsi="Times New Roman"/>
-          <w:b/>
-          <w:lang w:val="en-US"/>
-        </w:rPr>
-        <w:t>-zip</w:t>
-      </w:r>
+          <w:rFonts w:ascii="Times New Roman" w:hAnsi="Times New Roman"/>
+          <w:lang w:val="en-US"/>
+        </w:rPr>
+      </w:pPr>
+      <w:r>
+        <w:rPr>
+          <w:rFonts w:ascii="Times New Roman" w:hAnsi="Times New Roman"/>
+          <w:lang w:val="en-US"/>
+        </w:rPr>
+        <w:t>If folder support is enabled, folders may be zipped.</w:t>
+      </w:r>
+      <w:r>
+        <w:rPr>
+          <w:rFonts w:ascii="Times New Roman" w:hAnsi="Times New Roman"/>
+          <w:lang w:val="en-US"/>
+        </w:rPr>
+        <w:t xml:space="preserve"> If –recurse is used, subfolders will be included</w:t>
+      </w:r>
+    </w:p>
+    <w:p>
+      <w:pPr>
+        <w:pStyle w:val="Normal1"/>
+        <w:rPr>
+          <w:b/>
+          <w:bCs/>
+          <w:lang w:val="en-US"/>
+        </w:rPr>
+      </w:pPr>
+      <w:r>
+        <w:rPr>
+          <w:b/>
+          <w:bCs/>
+          <w:lang w:val="en-US"/>
+        </w:rPr>
+        <w:t>-keep</w:t>
+      </w:r>
+    </w:p>
+    <w:p>
+      <w:pPr>
+        <w:pStyle w:val="Normal1"/>
+        <w:ind w:left="529"/>
+        <w:rPr>
+          <w:bCs/>
+          <w:lang w:val="en-US"/>
+        </w:rPr>
+      </w:pPr>
+      <w:r>
+        <w:rPr>
+          <w:bCs/>
+          <w:lang w:val="en-US"/>
+        </w:rPr>
+        <w:t>Keep</w:t>
+      </w:r>
+      <w:r>
+        <w:rPr>
+          <w:bCs/>
+          <w:lang w:val="en-US"/>
+        </w:rPr>
+        <w:t xml:space="preserve"> the file modification time.</w:t>
+      </w:r>
+      <w:bookmarkStart w:id="0" w:name="_GoBack"/>
+      <w:bookmarkEnd w:id="0"/>
     </w:p>
     <w:p>
       <w:pPr>
@@ -732,12 +785,39 @@
           <w:lang w:val="en-US"/>
         </w:rPr>
       </w:pPr>
-      <w:r>
-        <w:rPr>
-          <w:rFonts w:ascii="Times New Roman" w:hAnsi="Times New Roman"/>
-          <w:lang w:val="en-US"/>
-        </w:rPr>
-        <w:t>Enables ZIP mode.</w:t>
+    </w:p>
+    <w:p>
+      <w:pPr>
+        <w:pStyle w:val="Normal1"/>
+        <w:rPr>
+          <w:rFonts w:hint="eastAsia"/>
+          <w:lang w:val="en-US"/>
+        </w:rPr>
+      </w:pPr>
+      <w:r>
+        <w:rPr>
+          <w:rFonts w:ascii="Times New Roman" w:hAnsi="Times New Roman"/>
+          <w:lang w:val="en-US"/>
+        </w:rPr>
+        <w:t>Advanced Options:</w:t>
+      </w:r>
+    </w:p>
+    <w:p>
+      <w:pPr>
+        <w:pStyle w:val="Normal1"/>
+        <w:rPr>
+          <w:rFonts w:ascii="Times New Roman" w:hAnsi="Times New Roman"/>
+          <w:lang w:val="en-US"/>
+        </w:rPr>
+      </w:pPr>
+      <w:r>
+        <w:rPr>
+          <w:rFonts w:ascii="Times New Roman" w:hAnsi="Times New Roman"/>
+          <w:b/>
+          <w:bCs/>
+          <w:lang w:val="en-US"/>
+        </w:rPr>
+        <w:t>--strict</w:t>
       </w:r>
       <w:r>
         <w:rPr>
@@ -746,89 +826,6 @@
         </w:rPr>
         <w:t xml:space="preserve"> </w:t>
       </w:r>
-      <w:r>
-        <w:rPr>
-          <w:rFonts w:ascii="Times New Roman" w:hAnsi="Times New Roman"/>
-          <w:lang w:val="en-US"/>
-        </w:rPr>
-        <w:t xml:space="preserve">If </w:t>
-      </w:r>
-      <w:proofErr w:type="gramStart"/>
-      <w:r>
-        <w:rPr>
-          <w:rFonts w:ascii="Times New Roman" w:hAnsi="Times New Roman"/>
-          <w:lang w:val="en-US"/>
-        </w:rPr>
-        <w:t>the  first</w:t>
-      </w:r>
-      <w:proofErr w:type="gramEnd"/>
-      <w:r>
-        <w:rPr>
-          <w:rFonts w:ascii="Times New Roman" w:hAnsi="Times New Roman"/>
-          <w:lang w:val="en-US"/>
-        </w:rPr>
-        <w:t xml:space="preserve"> file after this command is a zip file, all included files will be recompressed and files listed after the zip archive are added to it. If no zip file is specified, a new ZIP file is created to store the listed files. The file name will be constructed based on the name of the first file.</w:t>
-      </w:r>
-    </w:p>
-    <w:p>
-      <w:pPr>
-        <w:pStyle w:val="Normal1"/>
-        <w:rPr>
-          <w:rFonts w:ascii="Times New Roman" w:hAnsi="Times New Roman"/>
-          <w:lang w:val="en-US"/>
-        </w:rPr>
-      </w:pPr>
-    </w:p>
-    <w:p>
-      <w:pPr>
-        <w:pStyle w:val="Normal1"/>
-        <w:rPr>
-          <w:rFonts w:ascii="Times New Roman" w:hAnsi="Times New Roman"/>
-          <w:lang w:val="en-US"/>
-        </w:rPr>
-      </w:pPr>
-    </w:p>
-    <w:p>
-      <w:pPr>
-        <w:pStyle w:val="Normal1"/>
-        <w:ind w:left="529"/>
-        <w:rPr>
-          <w:rFonts w:hint="eastAsia"/>
-          <w:b/>
-          <w:bCs/>
-          <w:lang w:val="en-US"/>
-        </w:rPr>
-      </w:pPr>
-      <w:r>
-        <w:rPr>
-          <w:rFonts w:ascii="Times New Roman" w:hAnsi="Times New Roman"/>
-          <w:lang w:val="en-US"/>
-        </w:rPr>
-        <w:t>If folder support is enabled, folders may be zipped.</w:t>
-      </w:r>
-      <w:r>
-        <w:rPr>
-          <w:rFonts w:ascii="Times New Roman" w:hAnsi="Times New Roman"/>
-          <w:lang w:val="en-US"/>
-        </w:rPr>
-        <w:t xml:space="preserve"> If –</w:t>
-      </w:r>
-      <w:proofErr w:type="spellStart"/>
-      <w:r>
-        <w:rPr>
-          <w:rFonts w:ascii="Times New Roman" w:hAnsi="Times New Roman"/>
-          <w:lang w:val="en-US"/>
-        </w:rPr>
-        <w:t>recurse</w:t>
-      </w:r>
-      <w:proofErr w:type="spellEnd"/>
-      <w:r>
-        <w:rPr>
-          <w:rFonts w:ascii="Times New Roman" w:hAnsi="Times New Roman"/>
-          <w:lang w:val="en-US"/>
-        </w:rPr>
-        <w:t xml:space="preserve"> is used, subfolders will be included</w:t>
-      </w:r>
     </w:p>
     <w:p>
       <w:pPr>
@@ -839,79 +836,12 @@
           <w:lang w:val="en-US"/>
         </w:rPr>
       </w:pPr>
-    </w:p>
-    <w:p>
-      <w:pPr>
-        <w:pStyle w:val="Normal1"/>
-        <w:rPr>
-          <w:rFonts w:hint="eastAsia"/>
-          <w:lang w:val="en-US"/>
-        </w:rPr>
-      </w:pPr>
-      <w:r>
-        <w:rPr>
-          <w:rFonts w:ascii="Times New Roman" w:hAnsi="Times New Roman"/>
-          <w:lang w:val="en-US"/>
-        </w:rPr>
-        <w:t>Advanced Options:</w:t>
-      </w:r>
-    </w:p>
-    <w:p>
-      <w:pPr>
-        <w:pStyle w:val="Normal1"/>
-        <w:rPr>
-          <w:rFonts w:ascii="Times New Roman" w:hAnsi="Times New Roman"/>
-          <w:lang w:val="en-US"/>
-        </w:rPr>
-      </w:pPr>
-      <w:r>
-        <w:rPr>
-          <w:rFonts w:ascii="Times New Roman" w:hAnsi="Times New Roman"/>
-          <w:b/>
-          <w:bCs/>
-          <w:lang w:val="en-US"/>
-        </w:rPr>
-        <w:t>--strict</w:t>
-      </w:r>
-      <w:r>
-        <w:rPr>
-          <w:rFonts w:ascii="Times New Roman" w:hAnsi="Times New Roman"/>
-          <w:lang w:val="en-US"/>
-        </w:rPr>
-        <w:t xml:space="preserve"> </w:t>
-      </w:r>
-    </w:p>
-    <w:p>
-      <w:pPr>
-        <w:pStyle w:val="Normal1"/>
-        <w:ind w:left="525"/>
-        <w:rPr>
-          <w:rFonts w:ascii="Times New Roman" w:hAnsi="Times New Roman"/>
-          <w:lang w:val="en-US"/>
-        </w:rPr>
-      </w:pPr>
-      <w:r>
-        <w:rPr>
-          <w:rFonts w:ascii="Times New Roman" w:hAnsi="Times New Roman"/>
-          <w:lang w:val="en-US"/>
-        </w:rPr>
-        <w:t xml:space="preserve">Enable strict </w:t>
-      </w:r>
-      <w:proofErr w:type="spellStart"/>
-      <w:r>
-        <w:rPr>
-          <w:rFonts w:ascii="Times New Roman" w:hAnsi="Times New Roman"/>
-          <w:lang w:val="en-US"/>
-        </w:rPr>
-        <w:t>losslessness</w:t>
-      </w:r>
-      <w:proofErr w:type="spellEnd"/>
-      <w:r>
-        <w:rPr>
-          <w:rFonts w:ascii="Times New Roman" w:hAnsi="Times New Roman"/>
-          <w:lang w:val="en-US"/>
-        </w:rPr>
-        <w:t xml:space="preserve">. Without this, image data under fully transparent pixels can be </w:t>
+      <w:r>
+        <w:rPr>
+          <w:rFonts w:ascii="Times New Roman" w:hAnsi="Times New Roman"/>
+          <w:lang w:val="en-US"/>
+        </w:rPr>
+        <w:t xml:space="preserve">Enable strict losslessness. Without this, image data under fully transparent pixels can be </w:t>
       </w:r>
       <w:r>
         <w:rPr>
@@ -984,6 +914,7 @@
           <w:rStyle w:val="pl-s"/>
           <w:lang w:val="en-US"/>
         </w:rPr>
+        <w:lastRenderedPageBreak/>
         <w:t>Enable arithmetic coding of JPEGs.</w:t>
       </w:r>
       <w:r>
@@ -1010,7 +941,6 @@
           <w:b/>
           <w:lang w:val="en-US"/>
         </w:rPr>
-        <w:lastRenderedPageBreak/>
         <w:t>--reuse</w:t>
       </w:r>
     </w:p>
@@ -1055,18 +985,8 @@
           <w:b/>
           <w:lang w:val="en-US"/>
         </w:rPr>
-        <w:t>--</w:t>
-      </w:r>
-      <w:proofErr w:type="spellStart"/>
-      <w:r>
-        <w:rPr>
-          <w:rStyle w:val="pl-s"/>
-          <w:b/>
-          <w:lang w:val="en-US"/>
-        </w:rPr>
-        <w:t>pal_sort</w:t>
-      </w:r>
-      <w:proofErr w:type="spellEnd"/>
+        <w:t>--pal_sort</w:t>
+      </w:r>
       <w:r>
         <w:rPr>
           <w:rStyle w:val="pl-s"/>
@@ -1125,102 +1045,187 @@
           <w:b/>
           <w:lang w:val="en-US"/>
         </w:rPr>
-        <w:t>--</w:t>
-      </w:r>
-      <w:proofErr w:type="spellStart"/>
-      <w:r>
-        <w:rPr>
-          <w:rStyle w:val="pl-s"/>
-          <w:b/>
+        <w:t>--allfilters</w:t>
+      </w:r>
+    </w:p>
+    <w:p>
+      <w:pPr>
+        <w:pStyle w:val="Normal1"/>
+        <w:rPr>
+          <w:rStyle w:val="pl-s"/>
+          <w:rFonts w:hint="eastAsia"/>
+          <w:lang w:val="en-US"/>
+        </w:rPr>
+      </w:pPr>
+      <w:r>
+        <w:rPr>
+          <w:rStyle w:val="pl-s"/>
+          <w:b/>
+          <w:lang w:val="en-US"/>
+        </w:rPr>
+        <w:tab/>
+      </w:r>
+      <w:r>
+        <w:rPr>
+          <w:rStyle w:val="pl-s"/>
+          <w:lang w:val="en-US"/>
+        </w:rPr>
+        <w:t>Try</w:t>
+      </w:r>
+      <w:r>
+        <w:rPr>
+          <w:rStyle w:val="pl-s"/>
+          <w:lang w:val="en-US"/>
+        </w:rPr>
+        <w:t xml:space="preserve"> several png filter strategies. Multiplies the compression time.</w:t>
+      </w:r>
+    </w:p>
+    <w:p>
+      <w:pPr>
+        <w:pStyle w:val="Normal1"/>
+        <w:rPr>
+          <w:rStyle w:val="pl-s"/>
+          <w:rFonts w:hint="eastAsia"/>
+          <w:b/>
+          <w:lang w:val="en-US"/>
+        </w:rPr>
+      </w:pPr>
+      <w:r>
+        <w:rPr>
+          <w:rStyle w:val="pl-s"/>
+          <w:b/>
+          <w:lang w:val="en-US"/>
+        </w:rPr>
+        <w:t>--allfilters-b</w:t>
+      </w:r>
+    </w:p>
+    <w:p>
+      <w:pPr>
+        <w:pStyle w:val="Normal1"/>
+        <w:ind w:left="525"/>
+        <w:rPr>
+          <w:rStyle w:val="pl-s"/>
+          <w:rFonts w:hint="eastAsia"/>
+          <w:lang w:val="en-US"/>
+        </w:rPr>
+      </w:pPr>
+      <w:r>
+        <w:rPr>
+          <w:rStyle w:val="pl-s"/>
+          <w:lang w:val="en-US"/>
+        </w:rPr>
+        <w:t xml:space="preserve">Try all the filter strategies of </w:t>
+      </w:r>
+      <w:r>
+        <w:rPr>
+          <w:rStyle w:val="pl-s"/>
           <w:lang w:val="en-US"/>
         </w:rPr>
         <w:t>allfilters</w:t>
       </w:r>
-      <w:proofErr w:type="spellEnd"/>
-    </w:p>
-    <w:p>
-      <w:pPr>
-        <w:pStyle w:val="Normal1"/>
-        <w:rPr>
-          <w:rStyle w:val="pl-s"/>
-          <w:rFonts w:hint="eastAsia"/>
-          <w:lang w:val="en-US"/>
-        </w:rPr>
-      </w:pPr>
-      <w:r>
-        <w:rPr>
-          <w:rStyle w:val="pl-s"/>
-          <w:b/>
-          <w:lang w:val="en-US"/>
-        </w:rPr>
-        <w:tab/>
-      </w:r>
-      <w:r>
-        <w:rPr>
-          <w:rStyle w:val="pl-s"/>
-          <w:lang w:val="en-US"/>
-        </w:rPr>
-        <w:t>Try</w:t>
-      </w:r>
-      <w:r>
-        <w:rPr>
-          <w:rStyle w:val="pl-s"/>
-          <w:lang w:val="en-US"/>
-        </w:rPr>
-        <w:t xml:space="preserve"> several </w:t>
-      </w:r>
-      <w:proofErr w:type="spellStart"/>
-      <w:r>
-        <w:rPr>
-          <w:rStyle w:val="pl-s"/>
-          <w:lang w:val="en-US"/>
-        </w:rPr>
-        <w:t>png</w:t>
-      </w:r>
-      <w:proofErr w:type="spellEnd"/>
-      <w:r>
-        <w:rPr>
-          <w:rStyle w:val="pl-s"/>
-          <w:lang w:val="en-US"/>
-        </w:rPr>
-        <w:t xml:space="preserve"> filter strategies. Multiplies the compression time.</w:t>
-      </w:r>
-    </w:p>
-    <w:p>
-      <w:pPr>
-        <w:pStyle w:val="Normal1"/>
-        <w:rPr>
-          <w:rStyle w:val="pl-s"/>
-          <w:rFonts w:hint="eastAsia"/>
-          <w:b/>
-          <w:lang w:val="en-US"/>
-        </w:rPr>
-      </w:pPr>
-      <w:r>
-        <w:rPr>
-          <w:rStyle w:val="pl-s"/>
-          <w:b/>
-          <w:lang w:val="en-US"/>
-        </w:rPr>
-        <w:t>--</w:t>
-      </w:r>
-      <w:proofErr w:type="spellStart"/>
-      <w:r>
-        <w:rPr>
-          <w:rStyle w:val="pl-s"/>
-          <w:b/>
-          <w:lang w:val="en-US"/>
-        </w:rPr>
-        <w:t>allfilters</w:t>
-      </w:r>
-      <w:proofErr w:type="spellEnd"/>
-      <w:r>
-        <w:rPr>
-          <w:rStyle w:val="pl-s"/>
-          <w:b/>
-          <w:lang w:val="en-US"/>
-        </w:rPr>
-        <w:t>-b</w:t>
+      <w:r>
+        <w:rPr>
+          <w:rStyle w:val="pl-s"/>
+          <w:lang w:val="en-US"/>
+        </w:rPr>
+        <w:t xml:space="preserve"> and also the </w:t>
+      </w:r>
+      <w:r>
+        <w:rPr>
+          <w:rStyle w:val="pl-s"/>
+          <w:rFonts w:hint="eastAsia"/>
+          <w:lang w:val="en-US"/>
+        </w:rPr>
+        <w:t>‘</w:t>
+      </w:r>
+      <w:r>
+        <w:rPr>
+          <w:rStyle w:val="pl-s"/>
+          <w:lang w:val="en-US"/>
+        </w:rPr>
+        <w:t>brute force</w:t>
+      </w:r>
+      <w:r>
+        <w:rPr>
+          <w:rStyle w:val="pl-s"/>
+          <w:rFonts w:hint="eastAsia"/>
+          <w:lang w:val="en-US"/>
+        </w:rPr>
+        <w:t>’</w:t>
+      </w:r>
+      <w:r>
+        <w:rPr>
+          <w:rStyle w:val="pl-s"/>
+          <w:lang w:val="en-US"/>
+        </w:rPr>
+        <w:t xml:space="preserve"> genetic filtering</w:t>
+      </w:r>
+      <w:r>
+        <w:rPr>
+          <w:rStyle w:val="pl-s"/>
+          <w:lang w:val="en-US"/>
+        </w:rPr>
+        <w:t xml:space="preserve">, which is even slower. Genetic filtering may be ended </w:t>
+      </w:r>
+      <w:r>
+        <w:rPr>
+          <w:rStyle w:val="pl-s"/>
+          <w:lang w:val="en-US"/>
+        </w:rPr>
+        <w:t>b</w:t>
+      </w:r>
+      <w:r>
+        <w:rPr>
+          <w:rStyle w:val="pl-s"/>
+          <w:lang w:val="en-US"/>
+        </w:rPr>
+        <w:t>y the user, more information on the command line.</w:t>
+      </w:r>
+    </w:p>
+    <w:p>
+      <w:pPr>
+        <w:pStyle w:val="Normal1"/>
+        <w:rPr>
+          <w:rStyle w:val="pl-s"/>
+          <w:rFonts w:hint="eastAsia"/>
+          <w:b/>
+          <w:lang w:val="en-US"/>
+        </w:rPr>
+      </w:pPr>
+      <w:r>
+        <w:rPr>
+          <w:rStyle w:val="pl-s"/>
+          <w:b/>
+          <w:lang w:val="en-US"/>
+        </w:rPr>
+        <w:t>--mt-deflate</w:t>
+      </w:r>
+    </w:p>
+    <w:p>
+      <w:pPr>
+        <w:pStyle w:val="Normal1"/>
+        <w:rPr>
+          <w:rStyle w:val="pl-s"/>
+          <w:rFonts w:hint="eastAsia"/>
+          <w:b/>
+          <w:lang w:val="en-US"/>
+        </w:rPr>
+      </w:pPr>
+      <w:r>
+        <w:rPr>
+          <w:rStyle w:val="pl-s"/>
+          <w:b/>
+          <w:lang w:val="en-US"/>
+        </w:rPr>
+        <w:t>--mt-deflate</w:t>
+      </w:r>
+      <w:r>
+        <w:rPr>
+          <w:rStyle w:val="pl-s"/>
+          <w:b/>
+          <w:lang w:val="en-US"/>
+        </w:rPr>
+        <w:t>=n</w:t>
       </w:r>
     </w:p>
     <w:p>
@@ -1228,215 +1233,16 @@
         <w:pStyle w:val="Normal1"/>
         <w:ind w:left="525"/>
         <w:rPr>
-          <w:rStyle w:val="pl-s"/>
-          <w:rFonts w:hint="eastAsia"/>
-          <w:lang w:val="en-US"/>
-        </w:rPr>
-      </w:pPr>
-      <w:r>
-        <w:rPr>
-          <w:rStyle w:val="pl-s"/>
-          <w:lang w:val="en-US"/>
-        </w:rPr>
-        <w:t xml:space="preserve">Try all the filter strategies of </w:t>
-      </w:r>
-      <w:proofErr w:type="spellStart"/>
-      <w:r>
-        <w:rPr>
-          <w:rStyle w:val="pl-s"/>
-          <w:lang w:val="en-US"/>
-        </w:rPr>
-        <w:t>allfilters</w:t>
-      </w:r>
-      <w:proofErr w:type="spellEnd"/>
-      <w:r>
-        <w:rPr>
-          <w:rStyle w:val="pl-s"/>
-          <w:lang w:val="en-US"/>
-        </w:rPr>
-        <w:t xml:space="preserve"> and also the </w:t>
-      </w:r>
-      <w:r>
-        <w:rPr>
-          <w:rStyle w:val="pl-s"/>
-          <w:rFonts w:hint="eastAsia"/>
-          <w:lang w:val="en-US"/>
-        </w:rPr>
-        <w:t>‘</w:t>
-      </w:r>
-      <w:r>
-        <w:rPr>
-          <w:rStyle w:val="pl-s"/>
-          <w:lang w:val="en-US"/>
-        </w:rPr>
-        <w:t>brute force</w:t>
-      </w:r>
-      <w:r>
-        <w:rPr>
-          <w:rStyle w:val="pl-s"/>
-          <w:rFonts w:hint="eastAsia"/>
-          <w:lang w:val="en-US"/>
-        </w:rPr>
-        <w:t>’</w:t>
-      </w:r>
-      <w:r>
-        <w:rPr>
-          <w:rStyle w:val="pl-s"/>
-          <w:lang w:val="en-US"/>
-        </w:rPr>
-        <w:t xml:space="preserve"> genetic filtering</w:t>
-      </w:r>
-      <w:r>
-        <w:rPr>
-          <w:rStyle w:val="pl-s"/>
-          <w:lang w:val="en-US"/>
-        </w:rPr>
-        <w:t xml:space="preserve">, which is even slower. Genetic filtering may be ended </w:t>
-      </w:r>
-      <w:r>
-        <w:rPr>
-          <w:rStyle w:val="pl-s"/>
-          <w:lang w:val="en-US"/>
-        </w:rPr>
-        <w:t>b</w:t>
-      </w:r>
-      <w:r>
-        <w:rPr>
-          <w:rStyle w:val="pl-s"/>
-          <w:lang w:val="en-US"/>
-        </w:rPr>
-        <w:t>y the user, more information on the command line.</w:t>
-      </w:r>
-    </w:p>
-    <w:p>
-      <w:pPr>
-        <w:pStyle w:val="Normal1"/>
-        <w:rPr>
-          <w:rStyle w:val="pl-s"/>
-          <w:rFonts w:hint="eastAsia"/>
-          <w:b/>
-          <w:lang w:val="en-US"/>
-        </w:rPr>
-      </w:pPr>
-      <w:r>
-        <w:rPr>
-          <w:rStyle w:val="pl-s"/>
-          <w:b/>
-          <w:lang w:val="en-US"/>
-        </w:rPr>
-        <w:t>--</w:t>
-      </w:r>
-      <w:proofErr w:type="spellStart"/>
-      <w:r>
-        <w:rPr>
-          <w:rStyle w:val="pl-s"/>
-          <w:b/>
-          <w:lang w:val="en-US"/>
-        </w:rPr>
-        <w:t>mt</w:t>
-      </w:r>
-      <w:proofErr w:type="spellEnd"/>
-      <w:r>
-        <w:rPr>
-          <w:rStyle w:val="pl-s"/>
-          <w:b/>
-          <w:lang w:val="en-US"/>
-        </w:rPr>
-        <w:t>-deflate</w:t>
-      </w:r>
-    </w:p>
-    <w:p>
-      <w:pPr>
-        <w:pStyle w:val="Normal1"/>
-        <w:rPr>
-          <w:rStyle w:val="pl-s"/>
-          <w:rFonts w:hint="eastAsia"/>
-          <w:b/>
-          <w:lang w:val="en-US"/>
-        </w:rPr>
-      </w:pPr>
-      <w:r>
-        <w:rPr>
-          <w:rStyle w:val="pl-s"/>
-          <w:b/>
-          <w:lang w:val="en-US"/>
-        </w:rPr>
-        <w:t>--</w:t>
-      </w:r>
-      <w:proofErr w:type="spellStart"/>
-      <w:r>
-        <w:rPr>
-          <w:rStyle w:val="pl-s"/>
-          <w:b/>
-          <w:lang w:val="en-US"/>
-        </w:rPr>
-        <w:t>mt</w:t>
-      </w:r>
-      <w:proofErr w:type="spellEnd"/>
-      <w:r>
-        <w:rPr>
-          <w:rStyle w:val="pl-s"/>
-          <w:b/>
-          <w:lang w:val="en-US"/>
-        </w:rPr>
-        <w:t>-deflate</w:t>
-      </w:r>
-      <w:r>
-        <w:rPr>
-          <w:rStyle w:val="pl-s"/>
-          <w:b/>
-          <w:lang w:val="en-US"/>
-        </w:rPr>
-        <w:t>=n</w:t>
-      </w:r>
-    </w:p>
-    <w:p>
-      <w:pPr>
-        <w:pStyle w:val="Normal1"/>
-        <w:ind w:left="525"/>
-        <w:rPr>
-          <w:rFonts w:hint="eastAsia"/>
-          <w:lang w:val="en-US"/>
-        </w:rPr>
-      </w:pPr>
-      <w:r>
-        <w:rPr>
-          <w:rStyle w:val="pl-s"/>
-          <w:lang w:val="en-US"/>
-        </w:rPr>
-        <w:t xml:space="preserve">Use several threads to compress </w:t>
-      </w:r>
-      <w:proofErr w:type="spellStart"/>
-      <w:r>
-        <w:rPr>
-          <w:rStyle w:val="pl-s"/>
-          <w:lang w:val="en-US"/>
-        </w:rPr>
-        <w:t>png</w:t>
-      </w:r>
-      <w:proofErr w:type="spellEnd"/>
-      <w:r>
-        <w:rPr>
-          <w:rStyle w:val="pl-s"/>
-          <w:lang w:val="en-US"/>
-        </w:rPr>
-        <w:t xml:space="preserve">, </w:t>
-      </w:r>
-      <w:proofErr w:type="spellStart"/>
-      <w:r>
-        <w:rPr>
-          <w:rStyle w:val="pl-s"/>
-          <w:lang w:val="en-US"/>
-        </w:rPr>
-        <w:t>gzip</w:t>
-      </w:r>
-      <w:proofErr w:type="spellEnd"/>
-      <w:r>
-        <w:rPr>
-          <w:rStyle w:val="pl-s"/>
-          <w:lang w:val="en-US"/>
-        </w:rPr>
-        <w:t>, and zip files</w:t>
+          <w:rFonts w:hint="eastAsia"/>
+          <w:lang w:val="en-US"/>
+        </w:rPr>
+      </w:pPr>
+      <w:r>
+        <w:rPr>
+          <w:rStyle w:val="pl-s"/>
+          <w:lang w:val="en-US"/>
+        </w:rPr>
+        <w:t>Use several threads to compress png, gzip, and zip files</w:t>
       </w:r>
       <w:r>
         <w:rPr>
@@ -1542,19 +1348,8 @@
           <w:bCs/>
           <w:lang w:val="en-US"/>
         </w:rPr>
-        <w:t>-</w:t>
-      </w:r>
-      <w:proofErr w:type="spellStart"/>
-      <w:r>
-        <w:rPr>
-          <w:rFonts w:ascii="Times New Roman" w:hAnsi="Times New Roman"/>
-          <w:b/>
-          <w:bCs/>
-          <w:lang w:val="en-US"/>
-        </w:rPr>
-        <w:t>recurse</w:t>
-      </w:r>
-      <w:proofErr w:type="spellEnd"/>
+        <w:t>-recurse</w:t>
+      </w:r>
     </w:p>
     <w:p>
       <w:pPr>
@@ -1588,19 +1383,8 @@
           <w:bCs/>
           <w:lang w:val="en-US"/>
         </w:rPr>
-        <w:t>--disable-</w:t>
-      </w:r>
-      <w:proofErr w:type="spellStart"/>
-      <w:r>
-        <w:rPr>
-          <w:rFonts w:ascii="Times New Roman" w:hAnsi="Times New Roman"/>
-          <w:b/>
-          <w:bCs/>
-          <w:lang w:val="en-US"/>
-        </w:rPr>
-        <w:t>png</w:t>
-      </w:r>
-      <w:proofErr w:type="spellEnd"/>
+        <w:t>--disable-png</w:t>
+      </w:r>
       <w:r>
         <w:rPr>
           <w:rFonts w:ascii="Times New Roman" w:hAnsi="Times New Roman"/>

</xml_diff>

<commit_message>
Do not strip gzip metadata in strict mode
</commit_message>
<xml_diff>
--- a/doc/Manual.docx
+++ b/doc/Manual.docx
@@ -1,6 +1,6 @@
 
 <file path=word/document.xml><?xml version="1.0" encoding="utf-8"?>
-<w:document xmlns:o="urn:schemas-microsoft-com:office:office" xmlns:r="http://schemas.openxmlformats.org/officeDocument/2006/relationships" xmlns:v="urn:schemas-microsoft-com:vml" xmlns:w="http://schemas.openxmlformats.org/wordprocessingml/2006/main" xmlns:w10="urn:schemas-microsoft-com:office:word" xmlns:wp="http://schemas.openxmlformats.org/drawingml/2006/wordprocessingDrawing" xmlns:wps="http://schemas.microsoft.com/office/word/2010/wordprocessingShape" xmlns:wpg="http://schemas.microsoft.com/office/word/2010/wordprocessingGroup" xmlns:mc="http://schemas.openxmlformats.org/markup-compatibility/2006" xmlns:wp14="http://schemas.microsoft.com/office/word/2010/wordprocessingDrawing" xmlns:w14="http://schemas.microsoft.com/office/word/2010/wordml" mc:Ignorable="w14 wp14">
+<w:document xmlns:wpc="http://schemas.microsoft.com/office/word/2010/wordprocessingCanvas" xmlns:mo="http://schemas.microsoft.com/office/mac/office/2008/main" xmlns:mc="http://schemas.openxmlformats.org/markup-compatibility/2006" xmlns:mv="urn:schemas-microsoft-com:mac:vml" xmlns:o="urn:schemas-microsoft-com:office:office" xmlns:r="http://schemas.openxmlformats.org/officeDocument/2006/relationships" xmlns:m="http://schemas.openxmlformats.org/officeDocument/2006/math" xmlns:v="urn:schemas-microsoft-com:vml" xmlns:wp14="http://schemas.microsoft.com/office/word/2010/wordprocessingDrawing" xmlns:wp="http://schemas.openxmlformats.org/drawingml/2006/wordprocessingDrawing" xmlns:w10="urn:schemas-microsoft-com:office:word" xmlns:w="http://schemas.openxmlformats.org/wordprocessingml/2006/main" xmlns:w14="http://schemas.microsoft.com/office/word/2010/wordml" xmlns:w15="http://schemas.microsoft.com/office/word/2012/wordml" xmlns:wpg="http://schemas.microsoft.com/office/word/2010/wordprocessingGroup" xmlns:wpi="http://schemas.microsoft.com/office/word/2010/wordprocessingInk" xmlns:wne="http://schemas.microsoft.com/office/word/2006/wordml" xmlns:wps="http://schemas.microsoft.com/office/word/2010/wordprocessingShape" mc:Ignorable="w14 w15 wp14">
   <w:body>
     <w:p>
       <w:pPr>
@@ -28,7 +28,6 @@
         <w:jc w:val="center"/>
         <w:rPr>
           <w:b/>
-          <w:b/>
           <w:bCs/>
           <w:sz w:val="28"/>
           <w:szCs w:val="28"/>
@@ -53,7 +52,6 @@
         <w:jc w:val="center"/>
         <w:rPr>
           <w:b/>
-          <w:b/>
           <w:bCs/>
           <w:sz w:val="28"/>
           <w:szCs w:val="28"/>
@@ -78,39 +76,21 @@
         <w:rPr>
           <w:rFonts w:ascii="Times New Roman" w:hAnsi="Times New Roman"/>
           <w:b/>
-          <w:b/>
-          <w:bCs/>
-          <w:lang w:val="en-US"/>
-        </w:rPr>
-      </w:pPr>
-      <w:r>
-        <w:rPr>
-          <w:rFonts w:ascii="Times New Roman" w:hAnsi="Times New Roman"/>
-          <w:b/>
-          <w:bCs/>
-          <w:lang w:val="en-US"/>
-        </w:rPr>
-      </w:r>
-    </w:p>
-    <w:p>
-      <w:pPr>
-        <w:pStyle w:val="Normal1"/>
-        <w:rPr>
-          <w:rFonts w:ascii="Times New Roman" w:hAnsi="Times New Roman"/>
-          <w:b/>
-          <w:b/>
-          <w:bCs/>
-          <w:lang w:val="en-US"/>
-        </w:rPr>
-      </w:pPr>
-      <w:r>
-        <w:rPr>
-          <w:rFonts w:ascii="Times New Roman" w:hAnsi="Times New Roman"/>
-          <w:b/>
-          <w:bCs/>
-          <w:lang w:val="en-US"/>
-        </w:rPr>
-      </w:r>
+          <w:bCs/>
+          <w:lang w:val="en-US"/>
+        </w:rPr>
+      </w:pPr>
+    </w:p>
+    <w:p>
+      <w:pPr>
+        <w:pStyle w:val="Normal1"/>
+        <w:rPr>
+          <w:rFonts w:ascii="Times New Roman" w:hAnsi="Times New Roman"/>
+          <w:b/>
+          <w:bCs/>
+          <w:lang w:val="en-US"/>
+        </w:rPr>
+      </w:pPr>
     </w:p>
     <w:p>
       <w:pPr>
@@ -208,14 +188,20 @@
           <w:lang w:val="en-US"/>
         </w:rPr>
         <w:tab/>
-        <w:t>Show no report when program is finished; print only warnings and errors.</w:t>
-      </w:r>
-    </w:p>
-    <w:p>
-      <w:pPr>
-        <w:pStyle w:val="Normal1"/>
-        <w:rPr>
-          <w:b/>
+        <w:t xml:space="preserve">Show no report when </w:t>
+      </w:r>
+      <w:r>
+        <w:rPr>
+          <w:rFonts w:ascii="Times New Roman" w:hAnsi="Times New Roman"/>
+          <w:lang w:val="en-US"/>
+        </w:rPr>
+        <w:t>program is finished; print only warnings and errors.</w:t>
+      </w:r>
+    </w:p>
+    <w:p>
+      <w:pPr>
+        <w:pStyle w:val="Normal1"/>
+        <w:rPr>
           <w:b/>
           <w:bCs/>
           <w:lang w:val="en-US"/>
@@ -250,7 +236,7 @@
     <w:p>
       <w:pPr>
         <w:pStyle w:val="Normal1"/>
-        <w:ind w:left="529" w:hanging="0"/>
+        <w:ind w:left="529"/>
         <w:rPr>
           <w:rFonts w:ascii="Times New Roman" w:hAnsi="Times New Roman"/>
           <w:lang w:val="en-US"/>
@@ -267,7 +253,7 @@
     <w:p>
       <w:pPr>
         <w:pStyle w:val="Normal1"/>
-        <w:ind w:left="529" w:hanging="0"/>
+        <w:ind w:left="529"/>
         <w:rPr>
           <w:rFonts w:ascii="Times New Roman" w:hAnsi="Times New Roman"/>
           <w:lang w:val="en-US"/>
@@ -284,25 +270,38 @@
     <w:p>
       <w:pPr>
         <w:pStyle w:val="Normal1"/>
-        <w:ind w:left="529" w:hanging="0"/>
-        <w:rPr>
-          <w:rFonts w:ascii="Times New Roman" w:hAnsi="Times New Roman"/>
-          <w:lang w:val="en-US"/>
-        </w:rPr>
-      </w:pPr>
-      <w:r>
-        <w:rPr>
-          <w:rFonts w:ascii="Times New Roman" w:hAnsi="Times New Roman"/>
-          <w:lang w:val="en-US"/>
-        </w:rPr>
-        <w:t>A different syntax may be used to achieve even more compression for deflate compression if time (and efficiency) is not a concern. If the value is above 10000, the blocksplitting-compression cycle is repeated # / 10000 times. If # % 10000 is above 9, level 9 is used and the number of iterations of deflate compression per block is set to # % 10000. If # % 10000 is 9 or below, this number specifies the level.</w:t>
-      </w:r>
-    </w:p>
-    <w:p>
-      <w:pPr>
-        <w:pStyle w:val="Normal1"/>
-        <w:rPr>
-          <w:b/>
+        <w:ind w:left="529"/>
+        <w:rPr>
+          <w:rFonts w:ascii="Times New Roman" w:hAnsi="Times New Roman"/>
+          <w:lang w:val="en-US"/>
+        </w:rPr>
+      </w:pPr>
+      <w:r>
+        <w:rPr>
+          <w:rFonts w:ascii="Times New Roman" w:hAnsi="Times New Roman"/>
+          <w:lang w:val="en-US"/>
+        </w:rPr>
+        <w:t>A different syntax may be used to achieve even more compression for deflate</w:t>
+      </w:r>
+      <w:r>
+        <w:rPr>
+          <w:rFonts w:ascii="Times New Roman" w:hAnsi="Times New Roman"/>
+          <w:lang w:val="en-US"/>
+        </w:rPr>
+        <w:t xml:space="preserve"> compression if time (and efficiency) is not a concern. If the value is above 10000, the blocksplitting-compression cycle is repeated # / 10000 times. If # % 10000 is above 9, level 9 is used and the number of iterations of deflate compression per block is</w:t>
+      </w:r>
+      <w:r>
+        <w:rPr>
+          <w:rFonts w:ascii="Times New Roman" w:hAnsi="Times New Roman"/>
+          <w:lang w:val="en-US"/>
+        </w:rPr>
+        <w:t xml:space="preserve"> set to # % 10000. If # % 10000 is 9 or below, this number specifies the level.</w:t>
+      </w:r>
+    </w:p>
+    <w:p>
+      <w:pPr>
+        <w:pStyle w:val="Normal1"/>
+        <w:rPr>
           <w:b/>
           <w:bCs/>
           <w:lang w:val="en-US"/>
@@ -340,7 +339,6 @@
         <w:pStyle w:val="Normal1"/>
         <w:rPr>
           <w:b/>
-          <w:b/>
           <w:bCs/>
           <w:lang w:val="en-US"/>
         </w:rPr>
@@ -358,7 +356,7 @@
     <w:p>
       <w:pPr>
         <w:pStyle w:val="Normal1"/>
-        <w:ind w:left="525" w:hanging="0"/>
+        <w:ind w:left="525"/>
         <w:rPr>
           <w:rFonts w:ascii="Times New Roman" w:hAnsi="Times New Roman"/>
           <w:lang w:val="en-US"/>
@@ -370,8 +368,27 @@
           <w:lang w:val="en-US"/>
         </w:rPr>
         <w:t xml:space="preserve">Use progressive JPEG. When this is specified the program can choose whether it uses </w:t>
+      </w:r>
+      <w:r>
+        <w:rPr>
+          <w:rFonts w:ascii="Times New Roman" w:hAnsi="Times New Roman"/>
+          <w:lang w:val="en-US"/>
+        </w:rPr>
         <w:tab/>
-        <w:t xml:space="preserve">progressive or baseline (nonprogressive). Progressive is usually smaller and starts </w:t>
+        <w:t>progressive or baseline (nonprogressive). Progressiv</w:t>
+      </w:r>
+      <w:r>
+        <w:rPr>
+          <w:rFonts w:ascii="Times New Roman" w:hAnsi="Times New Roman"/>
+          <w:lang w:val="en-US"/>
+        </w:rPr>
+        <w:t xml:space="preserve">e is usually smaller and starts </w:t>
+      </w:r>
+      <w:r>
+        <w:rPr>
+          <w:rFonts w:ascii="Times New Roman" w:hAnsi="Times New Roman"/>
+          <w:lang w:val="en-US"/>
+        </w:rPr>
         <w:tab/>
         <w:t>displaying faster while downloading as it can display a low resolution version of the image first but increases decoding time. When not specified, baseline encoding is always used.</w:t>
       </w:r>
@@ -382,13 +399,12 @@
         <w:rPr>
           <w:rFonts w:ascii="Times New Roman" w:hAnsi="Times New Roman" w:cs="Times New Roman"/>
           <w:b/>
-          <w:b/>
-          <w:lang w:val="en-US"/>
-        </w:rPr>
-      </w:pPr>
-      <w:r>
-        <w:rPr>
-          <w:rFonts w:cs="Times New Roman" w:ascii="Times New Roman" w:hAnsi="Times New Roman"/>
+          <w:lang w:val="en-US"/>
+        </w:rPr>
+      </w:pPr>
+      <w:r>
+        <w:rPr>
+          <w:rFonts w:ascii="Times New Roman" w:hAnsi="Times New Roman" w:cs="Times New Roman"/>
           <w:b/>
           <w:lang w:val="en-US"/>
         </w:rPr>
@@ -398,7 +414,7 @@
     <w:p>
       <w:pPr>
         <w:pStyle w:val="Normal1"/>
-        <w:ind w:left="529" w:hanging="0"/>
+        <w:ind w:left="529"/>
         <w:rPr>
           <w:rFonts w:ascii="Times New Roman" w:hAnsi="Times New Roman" w:cs="Times New Roman"/>
           <w:lang w:val="en-US"/>
@@ -406,17 +422,23 @@
       </w:pPr>
       <w:r>
         <w:rPr>
-          <w:rFonts w:cs="Times New Roman" w:ascii="Times New Roman" w:hAnsi="Times New Roman"/>
-          <w:lang w:val="en-US"/>
-        </w:rPr>
-        <w:t>Create a RFC 1952 conforming, gzipped version of the. If the file is already in the GZIP format, it will be optimized.</w:t>
-      </w:r>
-    </w:p>
-    <w:p>
-      <w:pPr>
-        <w:pStyle w:val="Normal1"/>
-        <w:rPr>
-          <w:b/>
+          <w:rFonts w:ascii="Times New Roman" w:hAnsi="Times New Roman" w:cs="Times New Roman"/>
+          <w:lang w:val="en-US"/>
+        </w:rPr>
+        <w:t xml:space="preserve">Create a RFC 1952 conforming, </w:t>
+      </w:r>
+      <w:r>
+        <w:rPr>
+          <w:rFonts w:ascii="Times New Roman" w:hAnsi="Times New Roman" w:cs="Times New Roman"/>
+          <w:lang w:val="en-US"/>
+        </w:rPr>
+        <w:t>gzipped version of the. If the file is already in the GZIP format, it will be optimized.</w:t>
+      </w:r>
+    </w:p>
+    <w:p>
+      <w:pPr>
+        <w:pStyle w:val="Normal1"/>
+        <w:rPr>
           <w:b/>
           <w:bCs/>
           <w:lang w:val="en-US"/>
@@ -463,7 +485,6 @@
         <w:rPr>
           <w:rFonts w:ascii="Times New Roman" w:hAnsi="Times New Roman"/>
           <w:b/>
-          <w:b/>
           <w:lang w:val="en-US"/>
         </w:rPr>
       </w:pPr>
@@ -479,72 +500,73 @@
     <w:p>
       <w:pPr>
         <w:pStyle w:val="Normal1"/>
-        <w:ind w:left="525" w:hanging="0"/>
-        <w:rPr>
-          <w:rFonts w:ascii="Times New Roman" w:hAnsi="Times New Roman"/>
-          <w:lang w:val="en-US"/>
-        </w:rPr>
-      </w:pPr>
-      <w:r>
-        <w:rPr>
-          <w:rFonts w:ascii="Times New Roman" w:hAnsi="Times New Roman"/>
-          <w:lang w:val="en-US"/>
-        </w:rPr>
-        <w:t>Enables ZIP mode. If the  first file after this command is a zip file, all included files will be recompressed and files listed after the zip archive are added to it. If no zip file is specified, a new ZIP file is created to store the listed files. The file name will be constructed based on the name of the first file.</w:t>
-      </w:r>
-    </w:p>
-    <w:p>
-      <w:pPr>
-        <w:pStyle w:val="Normal1"/>
-        <w:rPr>
-          <w:rFonts w:ascii="Times New Roman" w:hAnsi="Times New Roman"/>
-          <w:lang w:val="en-US"/>
-        </w:rPr>
-      </w:pPr>
-      <w:r>
-        <w:rPr>
-          <w:rFonts w:ascii="Times New Roman" w:hAnsi="Times New Roman"/>
-          <w:lang w:val="en-US"/>
-        </w:rPr>
-      </w:r>
-    </w:p>
-    <w:p>
-      <w:pPr>
-        <w:pStyle w:val="Normal1"/>
-        <w:rPr>
-          <w:rFonts w:ascii="Times New Roman" w:hAnsi="Times New Roman"/>
-          <w:lang w:val="en-US"/>
-        </w:rPr>
-      </w:pPr>
-      <w:r>
-        <w:rPr>
-          <w:rFonts w:ascii="Times New Roman" w:hAnsi="Times New Roman"/>
-          <w:lang w:val="en-US"/>
-        </w:rPr>
-      </w:r>
-    </w:p>
-    <w:p>
-      <w:pPr>
-        <w:pStyle w:val="Normal1"/>
-        <w:ind w:left="529" w:hanging="0"/>
-        <w:rPr>
-          <w:rFonts w:ascii="Times New Roman" w:hAnsi="Times New Roman"/>
-          <w:lang w:val="en-US"/>
-        </w:rPr>
-      </w:pPr>
-      <w:r>
-        <w:rPr>
-          <w:rFonts w:ascii="Times New Roman" w:hAnsi="Times New Roman"/>
-          <w:lang w:val="en-US"/>
-        </w:rPr>
-        <w:t>If folder support is enabled, folders may be zipped. If –recurse is used, subfolders will be included</w:t>
-      </w:r>
-    </w:p>
-    <w:p>
-      <w:pPr>
-        <w:pStyle w:val="Normal1"/>
-        <w:rPr>
-          <w:b/>
+        <w:ind w:left="525"/>
+        <w:rPr>
+          <w:rFonts w:ascii="Times New Roman" w:hAnsi="Times New Roman"/>
+          <w:lang w:val="en-US"/>
+        </w:rPr>
+      </w:pPr>
+      <w:r>
+        <w:rPr>
+          <w:rFonts w:ascii="Times New Roman" w:hAnsi="Times New Roman"/>
+          <w:lang w:val="en-US"/>
+        </w:rPr>
+        <w:t>Enables ZIP mode. If the  first file after this command is a zip file, all included files will be recompressed and files lis</w:t>
+      </w:r>
+      <w:r>
+        <w:rPr>
+          <w:rFonts w:ascii="Times New Roman" w:hAnsi="Times New Roman"/>
+          <w:lang w:val="en-US"/>
+        </w:rPr>
+        <w:t>ted after the zip archive are added to it. If no zip file is specified, a new ZIP file is created to store the listed files. The file name will be constructed based on the name of the first file.</w:t>
+      </w:r>
+    </w:p>
+    <w:p>
+      <w:pPr>
+        <w:pStyle w:val="Normal1"/>
+        <w:rPr>
+          <w:rFonts w:ascii="Times New Roman" w:hAnsi="Times New Roman"/>
+          <w:lang w:val="en-US"/>
+        </w:rPr>
+      </w:pPr>
+    </w:p>
+    <w:p>
+      <w:pPr>
+        <w:pStyle w:val="Normal1"/>
+        <w:rPr>
+          <w:rFonts w:ascii="Times New Roman" w:hAnsi="Times New Roman"/>
+          <w:lang w:val="en-US"/>
+        </w:rPr>
+      </w:pPr>
+    </w:p>
+    <w:p>
+      <w:pPr>
+        <w:pStyle w:val="Normal1"/>
+        <w:ind w:left="529"/>
+        <w:rPr>
+          <w:rFonts w:ascii="Times New Roman" w:hAnsi="Times New Roman"/>
+          <w:lang w:val="en-US"/>
+        </w:rPr>
+      </w:pPr>
+      <w:r>
+        <w:rPr>
+          <w:rFonts w:ascii="Times New Roman" w:hAnsi="Times New Roman"/>
+          <w:lang w:val="en-US"/>
+        </w:rPr>
+        <w:t xml:space="preserve">If folder support is enabled, folders may be zipped. If </w:t>
+      </w:r>
+      <w:r>
+        <w:rPr>
+          <w:rFonts w:ascii="Times New Roman" w:hAnsi="Times New Roman"/>
+          <w:lang w:val="en-US"/>
+        </w:rPr>
+        <w:t>–recurse is used, subfolders will be included</w:t>
+      </w:r>
+    </w:p>
+    <w:p>
+      <w:pPr>
+        <w:pStyle w:val="Normal1"/>
+        <w:rPr>
           <w:b/>
           <w:bCs/>
           <w:lang w:val="en-US"/>
@@ -562,7 +584,7 @@
     <w:p>
       <w:pPr>
         <w:pStyle w:val="Normal1"/>
-        <w:ind w:left="529" w:hanging="0"/>
+        <w:ind w:left="529"/>
         <w:rPr>
           <w:bCs/>
           <w:lang w:val="en-US"/>
@@ -579,18 +601,12 @@
     <w:p>
       <w:pPr>
         <w:pStyle w:val="Normal1"/>
-        <w:ind w:left="525" w:hanging="0"/>
-        <w:rPr>
-          <w:rFonts w:ascii="Times New Roman" w:hAnsi="Times New Roman"/>
-          <w:lang w:val="en-US"/>
-        </w:rPr>
-      </w:pPr>
-      <w:r>
-        <w:rPr>
-          <w:rFonts w:ascii="Times New Roman" w:hAnsi="Times New Roman"/>
-          <w:lang w:val="en-US"/>
-        </w:rPr>
-      </w:r>
+        <w:ind w:left="525"/>
+        <w:rPr>
+          <w:rFonts w:ascii="Times New Roman" w:hAnsi="Times New Roman"/>
+          <w:lang w:val="en-US"/>
+        </w:rPr>
+      </w:pPr>
     </w:p>
     <w:p>
       <w:pPr>
@@ -635,7 +651,7 @@
     <w:p>
       <w:pPr>
         <w:pStyle w:val="Normal1"/>
-        <w:ind w:left="525" w:hanging="0"/>
+        <w:ind w:left="525"/>
         <w:rPr>
           <w:rFonts w:ascii="Times New Roman" w:hAnsi="Times New Roman"/>
           <w:lang w:val="en-US"/>
@@ -647,190 +663,224 @@
           <w:lang w:val="en-US"/>
         </w:rPr>
         <w:t xml:space="preserve">Enable strict losslessness. Without this, image data under fully transparent pixels can be </w:t>
+      </w:r>
+      <w:r>
+        <w:rPr>
+          <w:rFonts w:ascii="Times New Roman" w:hAnsi="Times New Roman"/>
+          <w:lang w:val="en-US"/>
+        </w:rPr>
         <w:tab/>
-        <w:t>modified to increase compression. This data is normally invisible and not needed. However, you may want to use this option if you are still going to edit the image.</w:t>
-      </w:r>
-    </w:p>
-    <w:p>
-      <w:pPr>
-        <w:pStyle w:val="Normal1"/>
-        <w:rPr>
-          <w:rStyle w:val="Pls"/>
-          <w:b/>
-          <w:b/>
-          <w:lang w:val="en-US"/>
-        </w:rPr>
-      </w:pPr>
-      <w:r>
-        <w:rPr>
-          <w:rStyle w:val="Pls"/>
-          <w:b/>
-          <w:lang w:val="en-US"/>
-        </w:rPr>
-        <w:t>--arithmetic</w:t>
-      </w:r>
-    </w:p>
-    <w:p>
-      <w:pPr>
-        <w:pStyle w:val="Normal1"/>
-        <w:ind w:left="525" w:hanging="0"/>
-        <w:rPr>
-          <w:rStyle w:val="Pls"/>
-          <w:lang w:val="en-US"/>
-        </w:rPr>
-      </w:pPr>
-      <w:r>
-        <w:rPr>
-          <w:rStyle w:val="Pls"/>
-          <w:lang w:val="en-US"/>
-        </w:rPr>
-        <w:t>Enable arithmetic coding of JPEGs. This is not compatible with most decoders, but increases compression.</w:t>
-      </w:r>
-    </w:p>
-    <w:p>
-      <w:pPr>
-        <w:pStyle w:val="Normal1"/>
-        <w:rPr>
-          <w:rStyle w:val="Pls"/>
-          <w:b/>
-          <w:b/>
-          <w:lang w:val="en-US"/>
-        </w:rPr>
-      </w:pPr>
-      <w:r>
-        <w:rPr>
-          <w:rStyle w:val="Pls"/>
-          <w:b/>
-          <w:lang w:val="en-US"/>
-        </w:rPr>
-        <w:t>--reuse</w:t>
-      </w:r>
-    </w:p>
-    <w:p>
-      <w:pPr>
-        <w:pStyle w:val="Normal1"/>
-        <w:rPr>
-          <w:rStyle w:val="Pls"/>
-          <w:lang w:val="en-US"/>
-        </w:rPr>
-      </w:pPr>
-      <w:r>
-        <w:rPr>
-          <w:rStyle w:val="Pls"/>
-          <w:b/>
-          <w:lang w:val="en-US"/>
-        </w:rPr>
-        <w:tab/>
-      </w:r>
-      <w:r>
-        <w:rPr>
-          <w:rStyle w:val="Pls"/>
-          <w:lang w:val="en-US"/>
-        </w:rPr>
-        <w:t>Use the filter strategy of the original image.</w:t>
-      </w:r>
-    </w:p>
-    <w:p>
-      <w:pPr>
-        <w:pStyle w:val="Normal1"/>
-        <w:rPr>
-          <w:rStyle w:val="Pls"/>
-          <w:b/>
-          <w:b/>
-          <w:lang w:val="en-US"/>
-        </w:rPr>
-      </w:pPr>
-      <w:r>
-        <w:rPr>
-          <w:rStyle w:val="Pls"/>
-          <w:b/>
-          <w:lang w:val="en-US"/>
-        </w:rPr>
-        <w:t>--pal_sort=n</w:t>
-      </w:r>
-    </w:p>
-    <w:p>
-      <w:pPr>
-        <w:pStyle w:val="Normal1"/>
-        <w:ind w:left="529" w:hanging="0"/>
-        <w:rPr>
-          <w:rStyle w:val="Pls"/>
-          <w:lang w:val="en-US"/>
-        </w:rPr>
-      </w:pPr>
-      <w:r>
-        <w:rPr>
-          <w:rStyle w:val="Pls"/>
-          <w:lang w:val="en-US"/>
-        </w:rPr>
-        <w:t>Attempt to sort the palette of PNG images. Only has an effect on files where palette may be used.  n specifies the number of different strategies tried, the maximum is 120. Multiplies the compression time.</w:t>
-      </w:r>
-    </w:p>
-    <w:p>
-      <w:pPr>
-        <w:pStyle w:val="Normal1"/>
-        <w:rPr>
-          <w:rStyle w:val="Pls"/>
-          <w:b/>
-          <w:b/>
-          <w:lang w:val="en-US"/>
-        </w:rPr>
-      </w:pPr>
-      <w:r>
-        <w:rPr>
-          <w:rStyle w:val="Pls"/>
-          <w:b/>
-          <w:lang w:val="en-US"/>
-        </w:rPr>
-        <w:t>--allfilters</w:t>
-      </w:r>
-    </w:p>
-    <w:p>
-      <w:pPr>
-        <w:pStyle w:val="Normal1"/>
-        <w:rPr>
-          <w:rStyle w:val="Pls"/>
-          <w:lang w:val="en-US"/>
-        </w:rPr>
-      </w:pPr>
-      <w:r>
-        <w:rPr>
-          <w:rStyle w:val="Pls"/>
-          <w:b/>
-          <w:lang w:val="en-US"/>
-        </w:rPr>
-        <w:tab/>
-      </w:r>
-      <w:r>
-        <w:rPr>
-          <w:rStyle w:val="Pls"/>
-          <w:lang w:val="en-US"/>
-        </w:rPr>
-        <w:t>Try most</w:t>
+        <w:t>modified to increase compression. This data is nor</w:t>
+      </w:r>
+      <w:r>
+        <w:rPr>
+          <w:rFonts w:ascii="Times New Roman" w:hAnsi="Times New Roman"/>
+          <w:lang w:val="en-US"/>
+        </w:rPr>
+        <w:t>mally invisible and not needed. However, you may want to use this option if you are still going to edit the image.</w:t>
+      </w:r>
+    </w:p>
+    <w:p>
+      <w:pPr>
+        <w:pStyle w:val="Normal1"/>
+        <w:ind w:left="525"/>
+        <w:rPr>
+          <w:rFonts w:ascii="Times New Roman" w:hAnsi="Times New Roman"/>
+          <w:lang w:val="en-US"/>
+        </w:rPr>
+      </w:pPr>
+      <w:r>
+        <w:rPr>
+          <w:rFonts w:ascii="Times New Roman" w:hAnsi="Times New Roman"/>
+          <w:lang w:val="en-US"/>
+        </w:rPr>
+        <w:t>Also preserves rarely used GZIP metadata.</w:t>
       </w:r>
       <w:bookmarkStart w:id="0" w:name="_GoBack"/>
       <w:bookmarkEnd w:id="0"/>
-      <w:r>
-        <w:rPr>
-          <w:rStyle w:val="Pls"/>
-          <w:lang w:val="en-US"/>
-        </w:rPr>
-        <w:t xml:space="preserve"> png filter strategies. Multiplies the compression time.</w:t>
-      </w:r>
-    </w:p>
-    <w:p>
-      <w:pPr>
-        <w:pStyle w:val="Normal1"/>
-        <w:rPr>
-          <w:rStyle w:val="Pls"/>
-          <w:b/>
-          <w:b/>
-          <w:lang w:val="en-US"/>
-        </w:rPr>
-      </w:pPr>
-      <w:r>
-        <w:rPr>
-          <w:rStyle w:val="Pls"/>
+    </w:p>
+    <w:p>
+      <w:pPr>
+        <w:pStyle w:val="Normal1"/>
+        <w:rPr>
+          <w:rStyle w:val="pl-s"/>
+          <w:b/>
+          <w:lang w:val="en-US"/>
+        </w:rPr>
+      </w:pPr>
+      <w:r>
+        <w:rPr>
+          <w:rStyle w:val="pl-s"/>
+          <w:b/>
+          <w:lang w:val="en-US"/>
+        </w:rPr>
+        <w:lastRenderedPageBreak/>
+        <w:t>--arithmetic</w:t>
+      </w:r>
+    </w:p>
+    <w:p>
+      <w:pPr>
+        <w:pStyle w:val="Normal1"/>
+        <w:ind w:left="525"/>
+        <w:rPr>
+          <w:rStyle w:val="pl-s"/>
+          <w:lang w:val="en-US"/>
+        </w:rPr>
+      </w:pPr>
+      <w:r>
+        <w:rPr>
+          <w:rStyle w:val="pl-s"/>
+          <w:lang w:val="en-US"/>
+        </w:rPr>
+        <w:t>Enable arithmetic coding of JPEGs. This is not compatible with most decoders, but increases compression.</w:t>
+      </w:r>
+    </w:p>
+    <w:p>
+      <w:pPr>
+        <w:pStyle w:val="Normal1"/>
+        <w:rPr>
+          <w:rStyle w:val="pl-s"/>
+          <w:b/>
+          <w:lang w:val="en-US"/>
+        </w:rPr>
+      </w:pPr>
+      <w:r>
+        <w:rPr>
+          <w:rStyle w:val="pl-s"/>
+          <w:b/>
+          <w:lang w:val="en-US"/>
+        </w:rPr>
+        <w:t>--reuse</w:t>
+      </w:r>
+    </w:p>
+    <w:p>
+      <w:pPr>
+        <w:pStyle w:val="Normal1"/>
+        <w:rPr>
+          <w:rStyle w:val="pl-s"/>
+          <w:lang w:val="en-US"/>
+        </w:rPr>
+      </w:pPr>
+      <w:r>
+        <w:rPr>
+          <w:rStyle w:val="pl-s"/>
+          <w:b/>
+          <w:lang w:val="en-US"/>
+        </w:rPr>
+        <w:tab/>
+      </w:r>
+      <w:r>
+        <w:rPr>
+          <w:rStyle w:val="pl-s"/>
+          <w:lang w:val="en-US"/>
+        </w:rPr>
+        <w:t>Use the filter</w:t>
+      </w:r>
+      <w:r>
+        <w:rPr>
+          <w:rStyle w:val="pl-s"/>
+          <w:lang w:val="en-US"/>
+        </w:rPr>
+        <w:t xml:space="preserve"> strategy of the original image.</w:t>
+      </w:r>
+    </w:p>
+    <w:p>
+      <w:pPr>
+        <w:pStyle w:val="Normal1"/>
+        <w:rPr>
+          <w:rStyle w:val="pl-s"/>
+          <w:b/>
+          <w:lang w:val="en-US"/>
+        </w:rPr>
+      </w:pPr>
+      <w:r>
+        <w:rPr>
+          <w:rStyle w:val="pl-s"/>
+          <w:b/>
+          <w:lang w:val="en-US"/>
+        </w:rPr>
+        <w:t>--pal_sort=n</w:t>
+      </w:r>
+    </w:p>
+    <w:p>
+      <w:pPr>
+        <w:pStyle w:val="Normal1"/>
+        <w:ind w:left="529"/>
+        <w:rPr>
+          <w:rStyle w:val="pl-s"/>
+          <w:lang w:val="en-US"/>
+        </w:rPr>
+      </w:pPr>
+      <w:r>
+        <w:rPr>
+          <w:rStyle w:val="pl-s"/>
+          <w:lang w:val="en-US"/>
+        </w:rPr>
+        <w:t>Attempt to sort the palette of PNG images. Only has an effect on files where palette may be used.  n specifies the number of different strategies tried, the maximum is 120. Multiplies the compression time.</w:t>
+      </w:r>
+    </w:p>
+    <w:p>
+      <w:pPr>
+        <w:pStyle w:val="Normal1"/>
+        <w:rPr>
+          <w:rStyle w:val="pl-s"/>
+          <w:b/>
+          <w:lang w:val="en-US"/>
+        </w:rPr>
+      </w:pPr>
+      <w:r>
+        <w:rPr>
+          <w:rStyle w:val="pl-s"/>
+          <w:b/>
+          <w:lang w:val="en-US"/>
+        </w:rPr>
+        <w:t>--al</w:t>
+      </w:r>
+      <w:r>
+        <w:rPr>
+          <w:rStyle w:val="pl-s"/>
+          <w:b/>
+          <w:lang w:val="en-US"/>
+        </w:rPr>
+        <w:t>lfilters</w:t>
+      </w:r>
+    </w:p>
+    <w:p>
+      <w:pPr>
+        <w:pStyle w:val="Normal1"/>
+        <w:rPr>
+          <w:rStyle w:val="pl-s"/>
+          <w:lang w:val="en-US"/>
+        </w:rPr>
+      </w:pPr>
+      <w:r>
+        <w:rPr>
+          <w:rStyle w:val="pl-s"/>
+          <w:b/>
+          <w:lang w:val="en-US"/>
+        </w:rPr>
+        <w:tab/>
+      </w:r>
+      <w:r>
+        <w:rPr>
+          <w:rStyle w:val="pl-s"/>
+          <w:lang w:val="en-US"/>
+        </w:rPr>
+        <w:t>Try most png filter strategies. Multiplies the compression time.</w:t>
+      </w:r>
+    </w:p>
+    <w:p>
+      <w:pPr>
+        <w:pStyle w:val="Normal1"/>
+        <w:rPr>
+          <w:rStyle w:val="pl-s"/>
+          <w:b/>
+          <w:lang w:val="en-US"/>
+        </w:rPr>
+      </w:pPr>
+      <w:r>
+        <w:rPr>
+          <w:rStyle w:val="pl-s"/>
           <w:b/>
           <w:lang w:val="en-US"/>
         </w:rPr>
@@ -840,53 +890,51 @@
     <w:p>
       <w:pPr>
         <w:pStyle w:val="Normal1"/>
-        <w:ind w:left="525" w:hanging="0"/>
-        <w:rPr>
-          <w:rStyle w:val="Pls"/>
-          <w:lang w:val="en-US"/>
-        </w:rPr>
-      </w:pPr>
-      <w:r>
-        <w:rPr>
-          <w:rStyle w:val="Pls"/>
-          <w:lang w:val="en-US"/>
-        </w:rPr>
-        <w:t>Try all the filter strategies of allfilters and also the ‘brute force’ genetic filtering, which is even slower. Genetic filtering may be ended by the user, more information on the command line.</w:t>
-      </w:r>
-    </w:p>
-    <w:p>
-      <w:pPr>
-        <w:pStyle w:val="Normal1"/>
-        <w:rPr/>
-      </w:pPr>
-      <w:r>
-        <w:rPr>
-          <w:rStyle w:val="Pls"/>
-          <w:b/>
-          <w:lang w:val="en-US"/>
-        </w:rPr>
-        <w:t>--allfilters-</w:t>
-      </w:r>
-      <w:r>
-        <w:rPr>
-          <w:rStyle w:val="Pls"/>
-          <w:b/>
-          <w:lang w:val="en-US"/>
-        </w:rPr>
-        <w:t>c</w:t>
-      </w:r>
-    </w:p>
-    <w:p>
-      <w:pPr>
-        <w:pStyle w:val="Normal1"/>
-        <w:rPr>
-          <w:rStyle w:val="Pls"/>
-          <w:lang w:val="en-US"/>
-        </w:rPr>
-      </w:pPr>
-      <w:r>
-        <w:rPr>
-          <w:rStyle w:val="Pls"/>
+        <w:ind w:left="525"/>
+        <w:rPr>
+          <w:rStyle w:val="pl-s"/>
+          <w:lang w:val="en-US"/>
+        </w:rPr>
+      </w:pPr>
+      <w:r>
+        <w:rPr>
+          <w:rStyle w:val="pl-s"/>
+          <w:lang w:val="en-US"/>
+        </w:rPr>
+        <w:t xml:space="preserve">Try all the filter strategies of allfilters and also the ‘brute force’ genetic filtering, which is even slower. Genetic filtering may be ended by the user, more </w:t>
+      </w:r>
+      <w:r>
+        <w:rPr>
+          <w:rStyle w:val="pl-s"/>
+          <w:lang w:val="en-US"/>
+        </w:rPr>
+        <w:t>information on the command line.</w:t>
+      </w:r>
+    </w:p>
+    <w:p>
+      <w:pPr>
+        <w:pStyle w:val="Normal1"/>
+      </w:pPr>
+      <w:r>
+        <w:rPr>
+          <w:rStyle w:val="pl-s"/>
+          <w:b/>
+          <w:lang w:val="en-US"/>
+        </w:rPr>
+        <w:t>--allfilters-c</w:t>
+      </w:r>
+    </w:p>
+    <w:p>
+      <w:pPr>
+        <w:pStyle w:val="Normal1"/>
+        <w:rPr>
+          <w:rStyle w:val="pl-s"/>
+          <w:lang w:val="en-US"/>
+        </w:rPr>
+      </w:pPr>
+      <w:r>
+        <w:rPr>
+          <w:rStyle w:val="pl-s"/>
           <w:b/>
           <w:lang w:val="en-US"/>
         </w:rPr>
@@ -894,10 +942,16 @@
       </w:r>
       <w:r>
         <w:rPr>
-          <w:rStyle w:val="Pls"/>
+          <w:rStyle w:val="pl-s"/>
           <w:lang w:val="en-US"/>
         </w:rPr>
         <w:t xml:space="preserve">Try several png filter strategies. Cheaper than regular allfilters, but still improves </w:t>
+      </w:r>
+      <w:r>
+        <w:rPr>
+          <w:rStyle w:val="pl-s"/>
+          <w:lang w:val="en-US"/>
+        </w:rPr>
         <w:tab/>
         <w:t>compression.</w:t>
       </w:r>
@@ -906,15 +960,14 @@
       <w:pPr>
         <w:pStyle w:val="Normal1"/>
         <w:rPr>
-          <w:rStyle w:val="Pls"/>
-          <w:b/>
-          <w:b/>
-          <w:lang w:val="en-US"/>
-        </w:rPr>
-      </w:pPr>
-      <w:r>
-        <w:rPr>
-          <w:rStyle w:val="Pls"/>
+          <w:rStyle w:val="pl-s"/>
+          <w:b/>
+          <w:lang w:val="en-US"/>
+        </w:rPr>
+      </w:pPr>
+      <w:r>
+        <w:rPr>
+          <w:rStyle w:val="pl-s"/>
           <w:b/>
           <w:lang w:val="en-US"/>
         </w:rPr>
@@ -925,15 +978,14 @@
       <w:pPr>
         <w:pStyle w:val="Normal1"/>
         <w:rPr>
-          <w:rStyle w:val="Pls"/>
-          <w:b/>
-          <w:b/>
-          <w:lang w:val="en-US"/>
-        </w:rPr>
-      </w:pPr>
-      <w:r>
-        <w:rPr>
-          <w:rStyle w:val="Pls"/>
+          <w:rStyle w:val="pl-s"/>
+          <w:b/>
+          <w:lang w:val="en-US"/>
+        </w:rPr>
+      </w:pPr>
+      <w:r>
+        <w:rPr>
+          <w:rStyle w:val="pl-s"/>
           <w:b/>
           <w:lang w:val="en-US"/>
         </w:rPr>
@@ -943,39 +995,39 @@
     <w:p>
       <w:pPr>
         <w:pStyle w:val="Normal1"/>
-        <w:ind w:left="525" w:hanging="0"/>
-        <w:rPr>
-          <w:lang w:val="en-US"/>
-        </w:rPr>
-      </w:pPr>
-      <w:r>
-        <w:rPr>
-          <w:rStyle w:val="Pls"/>
-          <w:lang w:val="en-US"/>
-        </w:rPr>
-        <w:t>Use several threads to compress png, gzip, and zip files. Multithreading is not used on very small files. If a number is specified, n threads are used, otherwise the number of logical cores is used. May decrease compression ratio.</w:t>
-      </w:r>
-    </w:p>
-    <w:p>
-      <w:pPr>
-        <w:pStyle w:val="Normal1"/>
-        <w:rPr>
-          <w:rFonts w:ascii="Times New Roman" w:hAnsi="Times New Roman"/>
-          <w:lang w:val="en-US"/>
-        </w:rPr>
-      </w:pPr>
-      <w:r>
-        <w:rPr>
-          <w:rFonts w:ascii="Times New Roman" w:hAnsi="Times New Roman"/>
-          <w:lang w:val="en-US"/>
-        </w:rPr>
-      </w:r>
-    </w:p>
-    <w:p>
-      <w:pPr>
-        <w:pStyle w:val="Normal1"/>
-        <w:rPr>
-          <w:b/>
+        <w:ind w:left="525"/>
+        <w:rPr>
+          <w:lang w:val="en-US"/>
+        </w:rPr>
+      </w:pPr>
+      <w:r>
+        <w:rPr>
+          <w:rStyle w:val="pl-s"/>
+          <w:lang w:val="en-US"/>
+        </w:rPr>
+        <w:t>Use several threads to compress png, gzip, and zip files. Multithreading is no</w:t>
+      </w:r>
+      <w:r>
+        <w:rPr>
+          <w:rStyle w:val="pl-s"/>
+          <w:lang w:val="en-US"/>
+        </w:rPr>
+        <w:t>t used on very small files. If a number is specified, n threads are used, otherwise the number of logical cores is used. May decrease compression ratio.</w:t>
+      </w:r>
+    </w:p>
+    <w:p>
+      <w:pPr>
+        <w:pStyle w:val="Normal1"/>
+        <w:rPr>
+          <w:rFonts w:ascii="Times New Roman" w:hAnsi="Times New Roman"/>
+          <w:lang w:val="en-US"/>
+        </w:rPr>
+      </w:pPr>
+    </w:p>
+    <w:p>
+      <w:pPr>
+        <w:pStyle w:val="Normal1"/>
+        <w:rPr>
           <w:b/>
           <w:bCs/>
           <w:lang w:val="en-US"/>
@@ -1003,7 +1055,14 @@
           <w:rFonts w:ascii="Times New Roman" w:hAnsi="Times New Roman"/>
           <w:lang w:val="en-US"/>
         </w:rPr>
-        <w:t>This allows you to use folders as input. All compatible files in the folder will be optimized.</w:t>
+        <w:t>This allows you to use folders as input. All comp</w:t>
+      </w:r>
+      <w:r>
+        <w:rPr>
+          <w:rFonts w:ascii="Times New Roman" w:hAnsi="Times New Roman"/>
+          <w:lang w:val="en-US"/>
+        </w:rPr>
+        <w:t>atible files in the folder will be optimized.</w:t>
       </w:r>
     </w:p>
     <w:p>
@@ -1078,7 +1137,6 @@
     <w:p>
       <w:pPr>
         <w:pStyle w:val="Normal1"/>
-        <w:rPr/>
       </w:pPr>
       <w:r>
         <w:rPr>
@@ -1090,21 +1148,38 @@
       </w:r>
     </w:p>
     <w:sectPr>
-      <w:footerReference w:type="default" r:id="rId2"/>
-      <w:type w:val="nextPage"/>
+      <w:footerReference w:type="default" r:id="rId6"/>
       <w:pgSz w:w="11906" w:h="16838"/>
-      <w:pgMar w:left="1134" w:right="1134" w:header="0" w:top="1134" w:footer="1134" w:bottom="1693" w:gutter="0"/>
-      <w:pgNumType w:fmt="decimal"/>
-      <w:formProt w:val="false"/>
-      <w:textDirection w:val="lrTb"/>
-      <w:docGrid w:type="default" w:linePitch="249" w:charSpace="2047"/>
+      <w:pgMar w:top="1134" w:right="1134" w:bottom="1693" w:left="1134" w:header="0" w:footer="1134" w:gutter="0"/>
+      <w:cols w:space="720"/>
+      <w:formProt w:val="0"/>
+      <w:docGrid w:linePitch="249" w:charSpace="2047"/>
     </w:sectPr>
   </w:body>
 </w:document>
 </file>
 
+<file path=word/endnotes.xml><?xml version="1.0" encoding="utf-8"?>
+<w:endnotes xmlns:wpc="http://schemas.microsoft.com/office/word/2010/wordprocessingCanvas" xmlns:mo="http://schemas.microsoft.com/office/mac/office/2008/main" xmlns:mc="http://schemas.openxmlformats.org/markup-compatibility/2006" xmlns:mv="urn:schemas-microsoft-com:mac:vml" xmlns:o="urn:schemas-microsoft-com:office:office" xmlns:r="http://schemas.openxmlformats.org/officeDocument/2006/relationships" xmlns:m="http://schemas.openxmlformats.org/officeDocument/2006/math" xmlns:v="urn:schemas-microsoft-com:vml" xmlns:wp14="http://schemas.microsoft.com/office/word/2010/wordprocessingDrawing" xmlns:wp="http://schemas.openxmlformats.org/drawingml/2006/wordprocessingDrawing" xmlns:w10="urn:schemas-microsoft-com:office:word" xmlns:w="http://schemas.openxmlformats.org/wordprocessingml/2006/main" xmlns:w14="http://schemas.microsoft.com/office/word/2010/wordml" xmlns:w15="http://schemas.microsoft.com/office/word/2012/wordml" xmlns:wpg="http://schemas.microsoft.com/office/word/2010/wordprocessingGroup" xmlns:wpi="http://schemas.microsoft.com/office/word/2010/wordprocessingInk" xmlns:wne="http://schemas.microsoft.com/office/word/2006/wordml" xmlns:wps="http://schemas.microsoft.com/office/word/2010/wordprocessingShape" mc:Ignorable="w14 w15 wp14">
+  <w:endnote w:type="separator" w:id="-1">
+    <w:p>
+      <w:r>
+        <w:separator/>
+      </w:r>
+    </w:p>
+  </w:endnote>
+  <w:endnote w:type="continuationSeparator" w:id="0">
+    <w:p>
+      <w:r>
+        <w:continuationSeparator/>
+      </w:r>
+    </w:p>
+  </w:endnote>
+</w:endnotes>
+</file>
+
 <file path=word/footer1.xml><?xml version="1.0" encoding="utf-8"?>
-<w:ftr xmlns:o="urn:schemas-microsoft-com:office:office" xmlns:r="http://schemas.openxmlformats.org/officeDocument/2006/relationships" xmlns:v="urn:schemas-microsoft-com:vml" xmlns:w="http://schemas.openxmlformats.org/wordprocessingml/2006/main" xmlns:w10="urn:schemas-microsoft-com:office:word" xmlns:wp="http://schemas.openxmlformats.org/drawingml/2006/wordprocessingDrawing" xmlns:wps="http://schemas.microsoft.com/office/word/2010/wordprocessingShape" xmlns:wpg="http://schemas.microsoft.com/office/word/2010/wordprocessingGroup" xmlns:mc="http://schemas.openxmlformats.org/markup-compatibility/2006" xmlns:wp14="http://schemas.microsoft.com/office/word/2010/wordprocessingDrawing" xmlns:w14="http://schemas.microsoft.com/office/word/2010/wordml" mc:Ignorable="w14 wp14">
+<w:ftr xmlns:wpc="http://schemas.microsoft.com/office/word/2010/wordprocessingCanvas" xmlns:mo="http://schemas.microsoft.com/office/mac/office/2008/main" xmlns:mc="http://schemas.openxmlformats.org/markup-compatibility/2006" xmlns:mv="urn:schemas-microsoft-com:mac:vml" xmlns:o="urn:schemas-microsoft-com:office:office" xmlns:r="http://schemas.openxmlformats.org/officeDocument/2006/relationships" xmlns:m="http://schemas.openxmlformats.org/officeDocument/2006/math" xmlns:v="urn:schemas-microsoft-com:vml" xmlns:wp14="http://schemas.microsoft.com/office/word/2010/wordprocessingDrawing" xmlns:wp="http://schemas.openxmlformats.org/drawingml/2006/wordprocessingDrawing" xmlns:w10="urn:schemas-microsoft-com:office:word" xmlns:w="http://schemas.openxmlformats.org/wordprocessingml/2006/main" xmlns:w14="http://schemas.microsoft.com/office/word/2010/wordml" xmlns:w15="http://schemas.microsoft.com/office/word/2012/wordml" xmlns:wpg="http://schemas.microsoft.com/office/word/2010/wordprocessingGroup" xmlns:wpi="http://schemas.microsoft.com/office/word/2010/wordprocessingInk" xmlns:wne="http://schemas.microsoft.com/office/word/2006/wordml" xmlns:wps="http://schemas.microsoft.com/office/word/2010/wordprocessingShape" mc:Ignorable="w14 w15 wp14">
   <w:p>
     <w:pPr>
       <w:pStyle w:val="Normal1"/>
@@ -1125,31 +1200,48 @@
 </w:ftr>
 </file>
 
+<file path=word/footnotes.xml><?xml version="1.0" encoding="utf-8"?>
+<w:footnotes xmlns:wpc="http://schemas.microsoft.com/office/word/2010/wordprocessingCanvas" xmlns:mo="http://schemas.microsoft.com/office/mac/office/2008/main" xmlns:mc="http://schemas.openxmlformats.org/markup-compatibility/2006" xmlns:mv="urn:schemas-microsoft-com:mac:vml" xmlns:o="urn:schemas-microsoft-com:office:office" xmlns:r="http://schemas.openxmlformats.org/officeDocument/2006/relationships" xmlns:m="http://schemas.openxmlformats.org/officeDocument/2006/math" xmlns:v="urn:schemas-microsoft-com:vml" xmlns:wp14="http://schemas.microsoft.com/office/word/2010/wordprocessingDrawing" xmlns:wp="http://schemas.openxmlformats.org/drawingml/2006/wordprocessingDrawing" xmlns:w10="urn:schemas-microsoft-com:office:word" xmlns:w="http://schemas.openxmlformats.org/wordprocessingml/2006/main" xmlns:w14="http://schemas.microsoft.com/office/word/2010/wordml" xmlns:w15="http://schemas.microsoft.com/office/word/2012/wordml" xmlns:wpg="http://schemas.microsoft.com/office/word/2010/wordprocessingGroup" xmlns:wpi="http://schemas.microsoft.com/office/word/2010/wordprocessingInk" xmlns:wne="http://schemas.microsoft.com/office/word/2006/wordml" xmlns:wps="http://schemas.microsoft.com/office/word/2010/wordprocessingShape" mc:Ignorable="w14 w15 wp14">
+  <w:footnote w:type="separator" w:id="-1">
+    <w:p>
+      <w:r>
+        <w:separator/>
+      </w:r>
+    </w:p>
+  </w:footnote>
+  <w:footnote w:type="continuationSeparator" w:id="0">
+    <w:p>
+      <w:r>
+        <w:continuationSeparator/>
+      </w:r>
+    </w:p>
+  </w:footnote>
+</w:footnotes>
+</file>
+
 <file path=word/styles.xml><?xml version="1.0" encoding="utf-8"?>
-<w:styles xmlns:w="http://schemas.openxmlformats.org/wordprocessingml/2006/main" xmlns:w14="http://schemas.microsoft.com/office/word/2010/wordml" xmlns:mc="http://schemas.openxmlformats.org/markup-compatibility/2006" mc:Ignorable="w14">
+<w:styles xmlns:mc="http://schemas.openxmlformats.org/markup-compatibility/2006" xmlns:r="http://schemas.openxmlformats.org/officeDocument/2006/relationships" xmlns:w="http://schemas.openxmlformats.org/wordprocessingml/2006/main" xmlns:w14="http://schemas.microsoft.com/office/word/2010/wordml" xmlns:w15="http://schemas.microsoft.com/office/word/2012/wordml" mc:Ignorable="w14 w15">
   <w:docDefaults>
     <w:rPrDefault>
       <w:rPr>
-        <w:rFonts w:ascii="Liberation Serif" w:hAnsi="Liberation Serif" w:eastAsia="Arial Unicode MS" w:cs="Arial Unicode MS"/>
+        <w:rFonts w:ascii="Liberation Serif" w:eastAsia="Arial Unicode MS" w:hAnsi="Liberation Serif" w:cs="Arial Unicode MS"/>
         <w:szCs w:val="24"/>
         <w:lang w:val="de-DE" w:eastAsia="zh-CN" w:bidi="hi-IN"/>
       </w:rPr>
     </w:rPrDefault>
-    <w:pPrDefault>
-      <w:pPr/>
-    </w:pPrDefault>
+    <w:pPrDefault/>
   </w:docDefaults>
   <w:latentStyles w:defLockedState="0" w:defUIPriority="99" w:defSemiHidden="0" w:defUnhideWhenUsed="0" w:defQFormat="0" w:count="380">
     <w:lsdException w:name="Normal" w:uiPriority="0" w:qFormat="1"/>
     <w:lsdException w:name="heading 1" w:uiPriority="9" w:qFormat="1"/>
-    <w:lsdException w:name="heading 2" w:uiPriority="9" w:semiHidden="1" w:unhideWhenUsed="1" w:qFormat="1"/>
-    <w:lsdException w:name="heading 3" w:uiPriority="9" w:semiHidden="1" w:unhideWhenUsed="1" w:qFormat="1"/>
-    <w:lsdException w:name="heading 4" w:uiPriority="9" w:semiHidden="1" w:unhideWhenUsed="1" w:qFormat="1"/>
-    <w:lsdException w:name="heading 5" w:uiPriority="9" w:semiHidden="1" w:unhideWhenUsed="1" w:qFormat="1"/>
-    <w:lsdException w:name="heading 6" w:uiPriority="9" w:semiHidden="1" w:unhideWhenUsed="1" w:qFormat="1"/>
-    <w:lsdException w:name="heading 7" w:uiPriority="9" w:semiHidden="1" w:unhideWhenUsed="1" w:qFormat="1"/>
-    <w:lsdException w:name="heading 8" w:uiPriority="9" w:semiHidden="1" w:unhideWhenUsed="1" w:qFormat="1"/>
-    <w:lsdException w:name="heading 9" w:uiPriority="9" w:semiHidden="1" w:unhideWhenUsed="1" w:qFormat="1"/>
+    <w:lsdException w:name="heading 2" w:semiHidden="1" w:uiPriority="9" w:unhideWhenUsed="1" w:qFormat="1"/>
+    <w:lsdException w:name="heading 3" w:semiHidden="1" w:uiPriority="9" w:unhideWhenUsed="1" w:qFormat="1"/>
+    <w:lsdException w:name="heading 4" w:semiHidden="1" w:uiPriority="9" w:unhideWhenUsed="1" w:qFormat="1"/>
+    <w:lsdException w:name="heading 5" w:semiHidden="1" w:uiPriority="9" w:unhideWhenUsed="1" w:qFormat="1"/>
+    <w:lsdException w:name="heading 6" w:semiHidden="1" w:uiPriority="9" w:unhideWhenUsed="1" w:qFormat="1"/>
+    <w:lsdException w:name="heading 7" w:semiHidden="1" w:uiPriority="9" w:unhideWhenUsed="1" w:qFormat="1"/>
+    <w:lsdException w:name="heading 8" w:semiHidden="1" w:uiPriority="9" w:unhideWhenUsed="1" w:qFormat="1"/>
+    <w:lsdException w:name="heading 9" w:semiHidden="1" w:uiPriority="9" w:unhideWhenUsed="1" w:qFormat="1"/>
     <w:lsdException w:name="index 1" w:semiHidden="1" w:unhideWhenUsed="1"/>
     <w:lsdException w:name="index 2" w:semiHidden="1" w:unhideWhenUsed="1"/>
     <w:lsdException w:name="index 3" w:semiHidden="1" w:unhideWhenUsed="1"/>
@@ -1159,22 +1251,22 @@
     <w:lsdException w:name="index 7" w:semiHidden="1" w:unhideWhenUsed="1"/>
     <w:lsdException w:name="index 8" w:semiHidden="1" w:unhideWhenUsed="1"/>
     <w:lsdException w:name="index 9" w:semiHidden="1" w:unhideWhenUsed="1"/>
-    <w:lsdException w:name="toc 1" w:uiPriority="39" w:semiHidden="1" w:unhideWhenUsed="1"/>
-    <w:lsdException w:name="toc 2" w:uiPriority="39" w:semiHidden="1" w:unhideWhenUsed="1"/>
-    <w:lsdException w:name="toc 3" w:uiPriority="39" w:semiHidden="1" w:unhideWhenUsed="1"/>
-    <w:lsdException w:name="toc 4" w:uiPriority="39" w:semiHidden="1" w:unhideWhenUsed="1"/>
-    <w:lsdException w:name="toc 5" w:uiPriority="39" w:semiHidden="1" w:unhideWhenUsed="1"/>
-    <w:lsdException w:name="toc 6" w:uiPriority="39" w:semiHidden="1" w:unhideWhenUsed="1"/>
-    <w:lsdException w:name="toc 7" w:uiPriority="39" w:semiHidden="1" w:unhideWhenUsed="1"/>
-    <w:lsdException w:name="toc 8" w:uiPriority="39" w:semiHidden="1" w:unhideWhenUsed="1"/>
-    <w:lsdException w:name="toc 9" w:uiPriority="39" w:semiHidden="1" w:unhideWhenUsed="1"/>
+    <w:lsdException w:name="toc 1" w:semiHidden="1" w:uiPriority="39" w:unhideWhenUsed="1"/>
+    <w:lsdException w:name="toc 2" w:semiHidden="1" w:uiPriority="39" w:unhideWhenUsed="1"/>
+    <w:lsdException w:name="toc 3" w:semiHidden="1" w:uiPriority="39" w:unhideWhenUsed="1"/>
+    <w:lsdException w:name="toc 4" w:semiHidden="1" w:uiPriority="39" w:unhideWhenUsed="1"/>
+    <w:lsdException w:name="toc 5" w:semiHidden="1" w:uiPriority="39" w:unhideWhenUsed="1"/>
+    <w:lsdException w:name="toc 6" w:semiHidden="1" w:uiPriority="39" w:unhideWhenUsed="1"/>
+    <w:lsdException w:name="toc 7" w:semiHidden="1" w:uiPriority="39" w:unhideWhenUsed="1"/>
+    <w:lsdException w:name="toc 8" w:semiHidden="1" w:uiPriority="39" w:unhideWhenUsed="1"/>
+    <w:lsdException w:name="toc 9" w:semiHidden="1" w:uiPriority="39" w:unhideWhenUsed="1"/>
     <w:lsdException w:name="Normal Indent" w:semiHidden="1" w:unhideWhenUsed="1"/>
     <w:lsdException w:name="footnote text" w:semiHidden="1" w:unhideWhenUsed="1"/>
     <w:lsdException w:name="annotation text" w:semiHidden="1" w:unhideWhenUsed="1"/>
     <w:lsdException w:name="header" w:semiHidden="1" w:unhideWhenUsed="1"/>
     <w:lsdException w:name="footer" w:semiHidden="1" w:unhideWhenUsed="1"/>
     <w:lsdException w:name="index heading" w:semiHidden="1" w:unhideWhenUsed="1"/>
-    <w:lsdException w:name="caption" w:uiPriority="35" w:semiHidden="1" w:unhideWhenUsed="1" w:qFormat="1"/>
+    <w:lsdException w:name="caption" w:semiHidden="1" w:uiPriority="35" w:unhideWhenUsed="1" w:qFormat="1"/>
     <w:lsdException w:name="table of figures" w:semiHidden="1" w:unhideWhenUsed="1"/>
     <w:lsdException w:name="envelope address" w:semiHidden="1" w:unhideWhenUsed="1"/>
     <w:lsdException w:name="envelope return" w:semiHidden="1" w:unhideWhenUsed="1"/>
@@ -1205,7 +1297,7 @@
     <w:lsdException w:name="Title" w:uiPriority="10" w:qFormat="1"/>
     <w:lsdException w:name="Closing" w:semiHidden="1" w:unhideWhenUsed="1"/>
     <w:lsdException w:name="Signature" w:semiHidden="1" w:unhideWhenUsed="1"/>
-    <w:lsdException w:name="Default Paragraph Font" w:uiPriority="1" w:semiHidden="1" w:unhideWhenUsed="1"/>
+    <w:lsdException w:name="Default Paragraph Font" w:semiHidden="1" w:uiPriority="1" w:unhideWhenUsed="1"/>
     <w:lsdException w:name="Body Text" w:semiHidden="1" w:unhideWhenUsed="1"/>
     <w:lsdException w:name="Body Text Indent" w:semiHidden="1" w:unhideWhenUsed="1"/>
     <w:lsdException w:name="List Continue" w:semiHidden="1" w:unhideWhenUsed="1"/>
@@ -1414,8 +1506,8 @@
     <w:lsdException w:name="Subtle Reference" w:uiPriority="31" w:qFormat="1"/>
     <w:lsdException w:name="Intense Reference" w:uiPriority="32" w:qFormat="1"/>
     <w:lsdException w:name="Book Title" w:uiPriority="33" w:qFormat="1"/>
-    <w:lsdException w:name="Bibliography" w:uiPriority="37" w:semiHidden="1" w:unhideWhenUsed="1"/>
-    <w:lsdException w:name="TOC Heading" w:uiPriority="39" w:semiHidden="1" w:unhideWhenUsed="1" w:qFormat="1"/>
+    <w:lsdException w:name="Bibliography" w:semiHidden="1" w:uiPriority="37" w:unhideWhenUsed="1"/>
+    <w:lsdException w:name="TOC Heading" w:semiHidden="1" w:uiPriority="39" w:unhideWhenUsed="1" w:qFormat="1"/>
     <w:lsdException w:name="Plain Table 1" w:uiPriority="41"/>
     <w:lsdException w:name="Plain Table 2" w:uiPriority="42"/>
     <w:lsdException w:name="Plain Table 3" w:uiPriority="43"/>
@@ -1521,249 +1613,23 @@
     <w:lsdException w:name="List Table 6 Colorful Accent 6" w:uiPriority="51"/>
     <w:lsdException w:name="List Table 7 Colorful Accent 6" w:uiPriority="52"/>
   </w:latentStyles>
-  <w:style w:type="paragraph" w:styleId="Normal" w:default="1">
+  <w:style w:type="paragraph" w:default="1" w:styleId="Standard">
     <w:name w:val="Normal"/>
     <w:qFormat/>
-    <w:rsid w:val="00a97224"/>
+    <w:rsid w:val="00A97224"/>
     <w:pPr>
-      <w:widowControl/>
-      <w:suppressAutoHyphens w:val="true"/>
-      <w:bidi w:val="0"/>
-      <w:jc w:val="left"/>
+      <w:suppressAutoHyphens/>
       <w:textAlignment w:val="baseline"/>
     </w:pPr>
     <w:rPr>
-      <w:rFonts w:ascii="Liberation Serif" w:hAnsi="Liberation Serif" w:eastAsia="Arial Unicode MS" w:cs="Arial Unicode MS"/>
       <w:color w:val="00000A"/>
-      <w:sz w:val="20"/>
-      <w:szCs w:val="24"/>
-      <w:lang w:val="de-DE" w:eastAsia="zh-CN" w:bidi="hi-IN"/>
     </w:rPr>
   </w:style>
-  <w:style w:type="character" w:styleId="DefaultParagraphFont" w:default="1">
+  <w:style w:type="character" w:default="1" w:styleId="Absatz-Standardschriftart">
     <w:name w:val="Default Paragraph Font"/>
     <w:uiPriority w:val="1"/>
     <w:semiHidden/>
     <w:unhideWhenUsed/>
-    <w:qFormat/>
-    <w:rPr/>
-  </w:style>
-  <w:style w:type="character" w:styleId="Internetlink" w:customStyle="1">
-    <w:name w:val="Internetlink"/>
-    <w:qFormat/>
-    <w:rsid w:val="002a26da"/>
-    <w:rPr>
-      <w:color w:val="000080"/>
-      <w:u w:val="single"/>
-    </w:rPr>
-  </w:style>
-  <w:style w:type="character" w:styleId="KopfzeileZchn" w:customStyle="1">
-    <w:name w:val="Kopfzeile Zchn"/>
-    <w:basedOn w:val="DefaultParagraphFont"/>
-    <w:link w:val="Kopfzeile"/>
-    <w:uiPriority w:val="99"/>
-    <w:semiHidden/>
-    <w:qFormat/>
-    <w:rsid w:val="00494e32"/>
-    <w:rPr>
-      <w:rFonts w:cs="Mangal"/>
-      <w:color w:val="00000A"/>
-    </w:rPr>
-  </w:style>
-  <w:style w:type="character" w:styleId="Pls" w:customStyle="1">
-    <w:name w:val="pl-s"/>
-    <w:basedOn w:val="DefaultParagraphFont"/>
-    <w:qFormat/>
-    <w:rsid w:val="00494e32"/>
-    <w:rPr/>
-  </w:style>
-  <w:style w:type="paragraph" w:styleId="Heading">
-    <w:name w:val="Heading"/>
-    <w:basedOn w:val="Normal"/>
-    <w:next w:val="TextBody"/>
-    <w:qFormat/>
-    <w:pPr>
-      <w:keepNext/>
-      <w:spacing w:before="240" w:after="120"/>
-    </w:pPr>
-    <w:rPr>
-      <w:rFonts w:ascii="Liberation Sans" w:hAnsi="Liberation Sans" w:eastAsia="Arial Unicode MS" w:cs="Arial Unicode MS"/>
-      <w:sz w:val="28"/>
-      <w:szCs w:val="28"/>
-    </w:rPr>
-  </w:style>
-  <w:style w:type="paragraph" w:styleId="TextBody">
-    <w:name w:val="Body Text"/>
-    <w:basedOn w:val="Normal"/>
-    <w:pPr>
-      <w:spacing w:lineRule="auto" w:line="288" w:before="0" w:after="140"/>
-    </w:pPr>
-    <w:rPr/>
-  </w:style>
-  <w:style w:type="paragraph" w:styleId="List">
-    <w:name w:val="List"/>
-    <w:basedOn w:val="TextBody"/>
-    <w:pPr/>
-    <w:rPr/>
-  </w:style>
-  <w:style w:type="paragraph" w:styleId="Caption">
-    <w:name w:val="Caption"/>
-    <w:basedOn w:val="Normal"/>
-    <w:qFormat/>
-    <w:pPr>
-      <w:suppressLineNumbers/>
-      <w:spacing w:before="120" w:after="120"/>
-    </w:pPr>
-    <w:rPr>
-      <w:i/>
-      <w:iCs/>
-      <w:sz w:val="24"/>
-      <w:szCs w:val="24"/>
-    </w:rPr>
-  </w:style>
-  <w:style w:type="paragraph" w:styleId="Index">
-    <w:name w:val="Index"/>
-    <w:basedOn w:val="Normal"/>
-    <w:qFormat/>
-    <w:pPr>
-      <w:suppressLineNumbers/>
-    </w:pPr>
-    <w:rPr/>
-  </w:style>
-  <w:style w:type="paragraph" w:styleId="Berschrift" w:customStyle="1">
-    <w:name w:val="Überschrift"/>
-    <w:basedOn w:val="Normal"/>
-    <w:qFormat/>
-    <w:rsid w:val="00a35c25"/>
-    <w:pPr>
-      <w:keepNext/>
-      <w:widowControl w:val="false"/>
-      <w:spacing w:before="240" w:after="120"/>
-    </w:pPr>
-    <w:rPr>
-      <w:rFonts w:ascii="Liberation Sans" w:hAnsi="Liberation Sans"/>
-      <w:sz w:val="28"/>
-      <w:szCs w:val="28"/>
-    </w:rPr>
-  </w:style>
-  <w:style w:type="paragraph" w:styleId="Textkrper1" w:customStyle="1">
-    <w:name w:val="Textkörper1"/>
-    <w:basedOn w:val="Normal"/>
-    <w:qFormat/>
-    <w:rsid w:val="00723630"/>
-    <w:pPr>
-      <w:widowControl w:val="false"/>
-      <w:spacing w:lineRule="auto" w:line="288" w:before="0" w:after="140"/>
-    </w:pPr>
-    <w:rPr/>
-  </w:style>
-  <w:style w:type="paragraph" w:styleId="Liste1" w:customStyle="1">
-    <w:name w:val="Liste1"/>
-    <w:basedOn w:val="Textkrper1"/>
-    <w:qFormat/>
-    <w:rsid w:val="00a35c25"/>
-    <w:pPr/>
-    <w:rPr/>
-  </w:style>
-  <w:style w:type="paragraph" w:styleId="Beschriftung1" w:customStyle="1">
-    <w:name w:val="Beschriftung1"/>
-    <w:basedOn w:val="Normal"/>
-    <w:qFormat/>
-    <w:rsid w:val="00723630"/>
-    <w:pPr>
-      <w:widowControl w:val="false"/>
-      <w:suppressLineNumbers/>
-      <w:spacing w:before="120" w:after="120"/>
-    </w:pPr>
-    <w:rPr>
-      <w:i/>
-      <w:iCs/>
-    </w:rPr>
-  </w:style>
-  <w:style w:type="paragraph" w:styleId="Verzeichnis" w:customStyle="1">
-    <w:name w:val="Verzeichnis"/>
-    <w:basedOn w:val="Normal"/>
-    <w:qFormat/>
-    <w:rsid w:val="00a35c25"/>
-    <w:pPr>
-      <w:widowControl w:val="false"/>
-      <w:suppressLineNumbers/>
-    </w:pPr>
-    <w:rPr/>
-  </w:style>
-  <w:style w:type="paragraph" w:styleId="Normal1" w:customStyle="1">
-    <w:name w:val="Normal1"/>
-    <w:qFormat/>
-    <w:rsid w:val="00a35c25"/>
-    <w:pPr>
-      <w:widowControl/>
-      <w:suppressAutoHyphens w:val="true"/>
-      <w:bidi w:val="0"/>
-      <w:jc w:val="left"/>
-    </w:pPr>
-    <w:rPr>
-      <w:rFonts w:ascii="Liberation Serif" w:hAnsi="Liberation Serif" w:eastAsia="Arial Unicode MS" w:cs="Arial Unicode MS"/>
-      <w:color w:val="00000A"/>
-      <w:sz w:val="24"/>
-      <w:szCs w:val="24"/>
-      <w:lang w:val="de-DE" w:eastAsia="zh-CN" w:bidi="hi-IN"/>
-    </w:rPr>
-  </w:style>
-  <w:style w:type="paragraph" w:styleId="Textbody1" w:customStyle="1">
-    <w:name w:val="Text body"/>
-    <w:basedOn w:val="Normal1"/>
-    <w:qFormat/>
-    <w:rsid w:val="00a35c25"/>
-    <w:pPr>
-      <w:spacing w:lineRule="auto" w:line="288" w:before="0" w:after="140"/>
-    </w:pPr>
-    <w:rPr/>
-  </w:style>
-  <w:style w:type="paragraph" w:styleId="Caption1">
-    <w:name w:val="caption"/>
-    <w:basedOn w:val="Normal1"/>
-    <w:qFormat/>
-    <w:rsid w:val="00a35c25"/>
-    <w:pPr>
-      <w:suppressLineNumbers/>
-      <w:spacing w:before="120" w:after="120"/>
-    </w:pPr>
-    <w:rPr>
-      <w:i/>
-      <w:iCs/>
-    </w:rPr>
-  </w:style>
-  <w:style w:type="paragraph" w:styleId="Footer">
-    <w:name w:val="Footer"/>
-    <w:basedOn w:val="Normal"/>
-    <w:rsid w:val="002a26da"/>
-    <w:pPr/>
-    <w:rPr/>
-  </w:style>
-  <w:style w:type="paragraph" w:styleId="Header">
-    <w:name w:val="Header"/>
-    <w:basedOn w:val="Normal"/>
-    <w:link w:val="KopfzeileZchn"/>
-    <w:uiPriority w:val="99"/>
-    <w:semiHidden/>
-    <w:unhideWhenUsed/>
-    <w:rsid w:val="00494e32"/>
-    <w:pPr>
-      <w:tabs>
-        <w:tab w:val="center" w:pos="4536" w:leader="none"/>
-        <w:tab w:val="right" w:pos="9072" w:leader="none"/>
-      </w:tabs>
-    </w:pPr>
-    <w:rPr>
-      <w:rFonts w:cs="Mangal"/>
-    </w:rPr>
-  </w:style>
-  <w:style w:type="numbering" w:styleId="NoList" w:default="1">
-    <w:name w:val="No List"/>
-    <w:uiPriority w:val="99"/>
-    <w:semiHidden/>
-    <w:unhideWhenUsed/>
-    <w:qFormat/>
   </w:style>
   <w:style w:type="table" w:default="1" w:styleId="NormaleTabelle">
     <w:name w:val="Normal Table"/>
@@ -1779,6 +1645,189 @@
         <w:right w:w="108" w:type="dxa"/>
       </w:tblCellMar>
     </w:tblPr>
+  </w:style>
+  <w:style w:type="numbering" w:default="1" w:styleId="KeineListe">
+    <w:name w:val="No List"/>
+    <w:uiPriority w:val="99"/>
+    <w:semiHidden/>
+    <w:unhideWhenUsed/>
+  </w:style>
+  <w:style w:type="character" w:customStyle="1" w:styleId="Internetlink">
+    <w:name w:val="Internetlink"/>
+    <w:qFormat/>
+    <w:rsid w:val="002A26DA"/>
+    <w:rPr>
+      <w:color w:val="000080"/>
+      <w:u w:val="single"/>
+    </w:rPr>
+  </w:style>
+  <w:style w:type="character" w:customStyle="1" w:styleId="KopfzeileZchn">
+    <w:name w:val="Kopfzeile Zchn"/>
+    <w:basedOn w:val="Absatz-Standardschriftart"/>
+    <w:link w:val="Kopfzeile"/>
+    <w:uiPriority w:val="99"/>
+    <w:semiHidden/>
+    <w:qFormat/>
+    <w:rsid w:val="00494E32"/>
+    <w:rPr>
+      <w:rFonts w:cs="Mangal"/>
+      <w:color w:val="00000A"/>
+    </w:rPr>
+  </w:style>
+  <w:style w:type="character" w:customStyle="1" w:styleId="pl-s">
+    <w:name w:val="pl-s"/>
+    <w:basedOn w:val="Absatz-Standardschriftart"/>
+    <w:qFormat/>
+    <w:rsid w:val="00494E32"/>
+  </w:style>
+  <w:style w:type="paragraph" w:customStyle="1" w:styleId="Heading">
+    <w:name w:val="Heading"/>
+    <w:basedOn w:val="Standard"/>
+    <w:next w:val="Textkrper"/>
+    <w:qFormat/>
+    <w:pPr>
+      <w:keepNext/>
+      <w:spacing w:before="240" w:after="120"/>
+    </w:pPr>
+    <w:rPr>
+      <w:rFonts w:ascii="Liberation Sans" w:hAnsi="Liberation Sans"/>
+      <w:sz w:val="28"/>
+      <w:szCs w:val="28"/>
+    </w:rPr>
+  </w:style>
+  <w:style w:type="paragraph" w:styleId="Textkrper">
+    <w:name w:val="Body Text"/>
+    <w:basedOn w:val="Standard"/>
+    <w:pPr>
+      <w:spacing w:after="140" w:line="288" w:lineRule="auto"/>
+    </w:pPr>
+  </w:style>
+  <w:style w:type="paragraph" w:styleId="Liste">
+    <w:name w:val="List"/>
+    <w:basedOn w:val="Textkrper"/>
+  </w:style>
+  <w:style w:type="paragraph" w:styleId="Beschriftung">
+    <w:name w:val="caption"/>
+    <w:basedOn w:val="Normal1"/>
+    <w:qFormat/>
+    <w:rsid w:val="00A35C25"/>
+    <w:pPr>
+      <w:suppressLineNumbers/>
+      <w:spacing w:before="120" w:after="120"/>
+    </w:pPr>
+    <w:rPr>
+      <w:i/>
+      <w:iCs/>
+    </w:rPr>
+  </w:style>
+  <w:style w:type="paragraph" w:customStyle="1" w:styleId="Index">
+    <w:name w:val="Index"/>
+    <w:basedOn w:val="Standard"/>
+    <w:qFormat/>
+    <w:pPr>
+      <w:suppressLineNumbers/>
+    </w:pPr>
+  </w:style>
+  <w:style w:type="paragraph" w:customStyle="1" w:styleId="berschrift">
+    <w:name w:val="Überschrift"/>
+    <w:basedOn w:val="Standard"/>
+    <w:qFormat/>
+    <w:rsid w:val="00A35C25"/>
+    <w:pPr>
+      <w:keepNext/>
+      <w:widowControl w:val="0"/>
+      <w:spacing w:before="240" w:after="120"/>
+    </w:pPr>
+    <w:rPr>
+      <w:rFonts w:ascii="Liberation Sans" w:hAnsi="Liberation Sans"/>
+      <w:sz w:val="28"/>
+      <w:szCs w:val="28"/>
+    </w:rPr>
+  </w:style>
+  <w:style w:type="paragraph" w:customStyle="1" w:styleId="Textkrper1">
+    <w:name w:val="Textkörper1"/>
+    <w:basedOn w:val="Standard"/>
+    <w:qFormat/>
+    <w:rsid w:val="00723630"/>
+    <w:pPr>
+      <w:widowControl w:val="0"/>
+      <w:spacing w:after="140" w:line="288" w:lineRule="auto"/>
+    </w:pPr>
+  </w:style>
+  <w:style w:type="paragraph" w:customStyle="1" w:styleId="Liste1">
+    <w:name w:val="Liste1"/>
+    <w:basedOn w:val="Textkrper1"/>
+    <w:qFormat/>
+    <w:rsid w:val="00A35C25"/>
+  </w:style>
+  <w:style w:type="paragraph" w:customStyle="1" w:styleId="Beschriftung1">
+    <w:name w:val="Beschriftung1"/>
+    <w:basedOn w:val="Standard"/>
+    <w:qFormat/>
+    <w:rsid w:val="00723630"/>
+    <w:pPr>
+      <w:widowControl w:val="0"/>
+      <w:suppressLineNumbers/>
+      <w:spacing w:before="120" w:after="120"/>
+    </w:pPr>
+    <w:rPr>
+      <w:i/>
+      <w:iCs/>
+    </w:rPr>
+  </w:style>
+  <w:style w:type="paragraph" w:customStyle="1" w:styleId="Verzeichnis">
+    <w:name w:val="Verzeichnis"/>
+    <w:basedOn w:val="Standard"/>
+    <w:qFormat/>
+    <w:rsid w:val="00A35C25"/>
+    <w:pPr>
+      <w:widowControl w:val="0"/>
+      <w:suppressLineNumbers/>
+    </w:pPr>
+  </w:style>
+  <w:style w:type="paragraph" w:customStyle="1" w:styleId="Normal1">
+    <w:name w:val="Normal1"/>
+    <w:qFormat/>
+    <w:rsid w:val="00A35C25"/>
+    <w:pPr>
+      <w:suppressAutoHyphens/>
+    </w:pPr>
+    <w:rPr>
+      <w:color w:val="00000A"/>
+      <w:sz w:val="24"/>
+    </w:rPr>
+  </w:style>
+  <w:style w:type="paragraph" w:customStyle="1" w:styleId="Textbody">
+    <w:name w:val="Text body"/>
+    <w:basedOn w:val="Normal1"/>
+    <w:qFormat/>
+    <w:rsid w:val="00A35C25"/>
+    <w:pPr>
+      <w:spacing w:after="140" w:line="288" w:lineRule="auto"/>
+    </w:pPr>
+  </w:style>
+  <w:style w:type="paragraph" w:styleId="Fuzeile">
+    <w:name w:val="footer"/>
+    <w:basedOn w:val="Standard"/>
+    <w:rsid w:val="002A26DA"/>
+  </w:style>
+  <w:style w:type="paragraph" w:styleId="Kopfzeile">
+    <w:name w:val="header"/>
+    <w:basedOn w:val="Standard"/>
+    <w:link w:val="KopfzeileZchn"/>
+    <w:uiPriority w:val="99"/>
+    <w:semiHidden/>
+    <w:unhideWhenUsed/>
+    <w:rsid w:val="00494E32"/>
+    <w:pPr>
+      <w:tabs>
+        <w:tab w:val="center" w:pos="4536"/>
+        <w:tab w:val="right" w:pos="9072"/>
+      </w:tabs>
+    </w:pPr>
+    <w:rPr>
+      <w:rFonts w:cs="Mangal"/>
+    </w:rPr>
   </w:style>
 </w:styles>
 </file>

</xml_diff>

<commit_message>
Update documentation and copyright
</commit_message>
<xml_diff>
--- a/doc/Manual.docx
+++ b/doc/Manual.docx
@@ -1156,7 +1156,21 @@
         <w:rFonts w:ascii="Times New Roman" w:hAnsi="Times New Roman"/>
         <w:lang w:val="en-US"/>
       </w:rPr>
-      <w:t>© 2014-2017 Felix Hanau.</w:t>
+      <w:t>© 2014-201</w:t>
+    </w:r>
+    <w:r>
+      <w:rPr>
+        <w:rFonts w:ascii="Times New Roman" w:hAnsi="Times New Roman"/>
+        <w:lang w:val="en-US"/>
+      </w:rPr>
+      <w:t>8</w:t>
+    </w:r>
+    <w:r>
+      <w:rPr>
+        <w:rFonts w:ascii="Times New Roman" w:hAnsi="Times New Roman"/>
+        <w:lang w:val="en-US"/>
+      </w:rPr>
+      <w:t xml:space="preserve"> Felix Hanau.</w:t>
     </w:r>
   </w:p>
 </w:ftr>
@@ -1629,7 +1643,6 @@
     <w:basedOn w:val="DefaultParagraphFont"/>
     <w:link w:val="Header"/>
     <w:uiPriority w:val="99"/>
-    <w:semiHidden/>
     <w:qFormat/>
     <w:rsid w:val="00494E32"/>
     <w:rPr>
@@ -1779,7 +1792,6 @@
     <w:basedOn w:val="Normal"/>
     <w:link w:val="HeaderChar"/>
     <w:uiPriority w:val="99"/>
-    <w:semiHidden/>
     <w:unhideWhenUsed/>
     <w:rsid w:val="00494E32"/>
     <w:pPr>

</xml_diff>